<commit_message>
After fixing report on testops
</commit_message>
<xml_diff>
--- a/Testops report.docx
+++ b/Testops report.docx
@@ -145,19 +145,8 @@
           <w:sz w:val="36"/>
           <w:szCs w:val="36"/>
         </w:rPr>
-        <w:t xml:space="preserve">Report on </w:t>
-      </w:r>
-      <w:proofErr w:type="spellStart"/>
-      <w:r>
-        <w:rPr>
-          <w:b/>
-          <w:bCs/>
-          <w:sz w:val="36"/>
-          <w:szCs w:val="36"/>
-        </w:rPr>
-        <w:t>TestOps</w:t>
-      </w:r>
-      <w:proofErr w:type="spellEnd"/>
+        <w:t>Report on TestOps</w:t>
+      </w:r>
     </w:p>
     <w:p>
       <w:pPr>
@@ -312,7 +301,6 @@
       <w:r>
         <w:tab/>
       </w:r>
-      <w:proofErr w:type="gramStart"/>
       <w:r>
         <w:rPr>
           <w:b/>
@@ -326,13 +314,6 @@
           <w:sz w:val="28"/>
         </w:rPr>
         <w:tab/>
-      </w:r>
-      <w:proofErr w:type="gramEnd"/>
-      <w:r>
-        <w:rPr>
-          <w:b/>
-          <w:sz w:val="28"/>
-        </w:rPr>
         <w:t xml:space="preserve">Roll No </w:t>
       </w:r>
       <w:r>
@@ -752,18 +733,8 @@
           <w:bCs w:val="0"/>
         </w:rPr>
         <w:lastRenderedPageBreak/>
-        <w:t xml:space="preserve">Report on </w:t>
-      </w:r>
-      <w:proofErr w:type="spellStart"/>
-      <w:r>
-        <w:rPr>
-          <w:rStyle w:val="IntenseReference"/>
-          <w:b/>
-          <w:bCs w:val="0"/>
-        </w:rPr>
-        <w:t>TestOps</w:t>
-      </w:r>
-      <w:proofErr w:type="spellEnd"/>
+        <w:t>Report on TestOps</w:t>
+      </w:r>
     </w:p>
     <w:p>
       <w:pPr>
@@ -791,10 +762,43 @@
           <w:sz w:val="32"/>
           <w:szCs w:val="32"/>
         </w:rPr>
-        <w:t xml:space="preserve"> Overview of </w:t>
-      </w:r>
-      <w:proofErr w:type="spellStart"/>
-      <w:r>
+        <w:t xml:space="preserve"> Overview of TestOps</w:t>
+      </w:r>
+    </w:p>
+    <w:p>
+      <w:r>
+        <w:rPr>
+          <w:b/>
+          <w:bCs/>
+        </w:rPr>
+        <w:t>TestOps (Testing Operations)</w:t>
+      </w:r>
+      <w:r>
+        <w:t xml:space="preserve"> refers to an operational approach to managing the testing lifecycle,</w:t>
+      </w:r>
+    </w:p>
+    <w:p>
+      <w:r>
+        <w:t>emphasizing continuous testing, collaboration, and streamlined workflows. It integrates tools,</w:t>
+      </w:r>
+    </w:p>
+    <w:p>
+      <w:r>
+        <w:t>processes, and frameworks to facilitate rapid feedback, test management, reporting, and decision</w:t>
+      </w:r>
+    </w:p>
+    <w:p>
+      <w:r>
+        <w:t>making in DevOps environments. TestOps aligns with Continuous Testing (CT), enabling</w:t>
+      </w:r>
+    </w:p>
+    <w:p>
+      <w:r>
+        <w:t>organizations to deploy high-quality software quickly.</w:t>
+      </w:r>
+    </w:p>
+    <w:p>
+      <w:pPr>
         <w:rPr>
           <w:b/>
           <w:bCs/>
@@ -802,61 +806,8 @@
           <w:sz w:val="32"/>
           <w:szCs w:val="32"/>
         </w:rPr>
-        <w:t>TestOps</w:t>
-      </w:r>
-      <w:proofErr w:type="spellEnd"/>
-    </w:p>
-    <w:p>
-      <w:proofErr w:type="spellStart"/>
-      <w:r>
-        <w:rPr>
-          <w:b/>
-          <w:bCs/>
-        </w:rPr>
-        <w:t>TestOps</w:t>
-      </w:r>
-      <w:proofErr w:type="spellEnd"/>
-      <w:r>
-        <w:rPr>
-          <w:b/>
-          <w:bCs/>
-        </w:rPr>
-        <w:t xml:space="preserve"> (Testing Operations)</w:t>
-      </w:r>
-      <w:r>
-        <w:t xml:space="preserve"> refers to an operational approach to managing the testing lifecycle,</w:t>
-      </w:r>
-    </w:p>
-    <w:p>
-      <w:r>
-        <w:t>emphasizing continuous testing, collaboration, and streamlined workflows. It integrates tools,</w:t>
-      </w:r>
-    </w:p>
-    <w:p>
-      <w:r>
-        <w:t>processes, and frameworks to facilitate rapid feedback, test management, reporting, and decision</w:t>
-      </w:r>
-    </w:p>
-    <w:p>
-      <w:r>
-        <w:t xml:space="preserve">making in DevOps environments. </w:t>
-      </w:r>
-      <w:proofErr w:type="spellStart"/>
-      <w:r>
-        <w:t>TestOps</w:t>
-      </w:r>
-      <w:proofErr w:type="spellEnd"/>
-      <w:r>
-        <w:t xml:space="preserve"> aligns with Continuous Testing (CT), enabling</w:t>
-      </w:r>
-    </w:p>
-    <w:p>
-      <w:r>
-        <w:t>organizations to deploy high-quality software quickly.</w:t>
-      </w:r>
-    </w:p>
-    <w:p>
-      <w:pPr>
+      </w:pPr>
+      <w:r>
         <w:rPr>
           <w:b/>
           <w:bCs/>
@@ -864,38 +815,7 @@
           <w:sz w:val="32"/>
           <w:szCs w:val="32"/>
         </w:rPr>
-      </w:pPr>
-      <w:r>
-        <w:rPr>
-          <w:b/>
-          <w:bCs/>
-          <w:color w:val="4472C4" w:themeColor="accent1"/>
-          <w:sz w:val="32"/>
-          <w:szCs w:val="32"/>
-        </w:rPr>
-        <w:t xml:space="preserve">Key Needs of </w:t>
-      </w:r>
-      <w:proofErr w:type="spellStart"/>
-      <w:r>
-        <w:rPr>
-          <w:b/>
-          <w:bCs/>
-          <w:color w:val="4472C4" w:themeColor="accent1"/>
-          <w:sz w:val="32"/>
-          <w:szCs w:val="32"/>
-        </w:rPr>
-        <w:t>TestOps</w:t>
-      </w:r>
-      <w:proofErr w:type="spellEnd"/>
-      <w:r>
-        <w:rPr>
-          <w:b/>
-          <w:bCs/>
-          <w:color w:val="4472C4" w:themeColor="accent1"/>
-          <w:sz w:val="32"/>
-          <w:szCs w:val="32"/>
-        </w:rPr>
-        <w:t>:</w:t>
+        <w:t>Key Needs of TestOps:</w:t>
       </w:r>
     </w:p>
     <w:p>
@@ -903,23 +823,7 @@
         <w:jc w:val="left"/>
       </w:pPr>
       <w:r>
-        <w:t xml:space="preserve">Organizations adopt </w:t>
-      </w:r>
-      <w:proofErr w:type="spellStart"/>
-      <w:r>
-        <w:t>TestOps</w:t>
-      </w:r>
-      <w:proofErr w:type="spellEnd"/>
-      <w:r>
-        <w:t xml:space="preserve"> to solve common challenges in testing, such as delays, missed bugs, or mismanagement of test environments. </w:t>
-      </w:r>
-      <w:proofErr w:type="spellStart"/>
-      <w:r>
-        <w:t>TestOps</w:t>
-      </w:r>
-      <w:proofErr w:type="spellEnd"/>
-      <w:r>
-        <w:t xml:space="preserve"> addresses the following needs:</w:t>
+        <w:t>Organizations adopt TestOps to solve common challenges in testing, such as delays, missed bugs, or mismanagement of test environments. TestOps addresses the following needs:</w:t>
       </w:r>
     </w:p>
     <w:p>
@@ -1014,15 +918,7 @@
         <w:t>Scaling:</w:t>
       </w:r>
       <w:r>
-        <w:t xml:space="preserve"> </w:t>
-      </w:r>
-      <w:proofErr w:type="spellStart"/>
-      <w:r>
-        <w:t>TestOps</w:t>
-      </w:r>
-      <w:proofErr w:type="spellEnd"/>
-      <w:r>
-        <w:t xml:space="preserve"> supports a growing number of tests as the software evolves.</w:t>
+        <w:t xml:space="preserve"> TestOps supports a growing number of tests as the software evolves.</w:t>
       </w:r>
     </w:p>
     <w:p>
@@ -1062,29 +958,7 @@
           <w:sz w:val="32"/>
           <w:szCs w:val="32"/>
         </w:rPr>
-        <w:t xml:space="preserve">Requirements for Adopting </w:t>
-      </w:r>
-      <w:proofErr w:type="spellStart"/>
-      <w:r>
-        <w:rPr>
-          <w:b/>
-          <w:bCs/>
-          <w:color w:val="4472C4" w:themeColor="accent1"/>
-          <w:sz w:val="32"/>
-          <w:szCs w:val="32"/>
-        </w:rPr>
-        <w:t>TestOps</w:t>
-      </w:r>
-      <w:proofErr w:type="spellEnd"/>
-      <w:r>
-        <w:rPr>
-          <w:b/>
-          <w:bCs/>
-          <w:color w:val="4472C4" w:themeColor="accent1"/>
-          <w:sz w:val="32"/>
-          <w:szCs w:val="32"/>
-        </w:rPr>
-        <w:t xml:space="preserve"> in an Organization</w:t>
+        <w:t>Requirements for Adopting TestOps in an Organization</w:t>
       </w:r>
     </w:p>
     <w:p>
@@ -1284,78 +1158,717 @@
           <w:szCs w:val="24"/>
           <w14:ligatures w14:val="none"/>
         </w:rPr>
-        <w:t xml:space="preserve"> As projects grow, </w:t>
-      </w:r>
-      <w:proofErr w:type="spellStart"/>
-      <w:r>
-        <w:rPr>
-          <w:rFonts w:ascii="Times New Roman" w:eastAsia="Times New Roman" w:hAnsi="Times New Roman" w:cs="Times New Roman"/>
-          <w:kern w:val="0"/>
-          <w:sz w:val="24"/>
-          <w:szCs w:val="24"/>
-          <w14:ligatures w14:val="none"/>
-        </w:rPr>
-        <w:t>TestOps</w:t>
-      </w:r>
-      <w:proofErr w:type="spellEnd"/>
-      <w:r>
-        <w:rPr>
-          <w:rFonts w:ascii="Times New Roman" w:eastAsia="Times New Roman" w:hAnsi="Times New Roman" w:cs="Times New Roman"/>
-          <w:kern w:val="0"/>
-          <w:sz w:val="24"/>
-          <w:szCs w:val="24"/>
-          <w14:ligatures w14:val="none"/>
-        </w:rPr>
-        <w:t xml:space="preserve"> ensures smooth testing workflows for complex applications.</w:t>
-      </w:r>
-    </w:p>
-    <w:p>
-      <w:pPr>
-        <w:rPr>
-          <w:b/>
-          <w:bCs/>
+        <w:t xml:space="preserve"> As projects grow, TestOps ensures smooth testing workflows for complex applications.</w:t>
+      </w:r>
+    </w:p>
+    <w:p>
+      <w:pPr>
+        <w:spacing w:before="100" w:beforeAutospacing="1" w:after="100" w:afterAutospacing="1" w:line="240" w:lineRule="auto"/>
+        <w:rPr>
+          <w:kern w:val="0"/>
+          <w:szCs w:val="24"/>
+          <w14:ligatures w14:val="none"/>
+        </w:rPr>
+      </w:pPr>
+    </w:p>
+    <w:p>
+      <w:pPr>
+        <w:spacing w:before="100" w:beforeAutospacing="1" w:after="100" w:afterAutospacing="1" w:line="240" w:lineRule="auto"/>
+        <w:rPr>
+          <w:kern w:val="0"/>
+          <w:szCs w:val="24"/>
+          <w14:ligatures w14:val="none"/>
+        </w:rPr>
+      </w:pPr>
+    </w:p>
+    <w:p>
+      <w:pPr>
+        <w:spacing w:before="100" w:beforeAutospacing="1" w:after="100" w:afterAutospacing="1" w:line="240" w:lineRule="auto"/>
+        <w:rPr>
+          <w:kern w:val="0"/>
+          <w:szCs w:val="24"/>
+          <w14:ligatures w14:val="none"/>
+        </w:rPr>
+      </w:pPr>
+    </w:p>
+    <w:p>
+      <w:pPr>
+        <w:spacing w:before="100" w:beforeAutospacing="1" w:after="100" w:afterAutospacing="1" w:line="240" w:lineRule="auto"/>
+        <w:rPr>
+          <w:kern w:val="0"/>
+          <w:szCs w:val="24"/>
+          <w14:ligatures w14:val="none"/>
+        </w:rPr>
+      </w:pPr>
+    </w:p>
+    <w:p>
+      <w:pPr>
+        <w:spacing w:before="100" w:beforeAutospacing="1" w:after="100" w:afterAutospacing="1" w:line="240" w:lineRule="auto"/>
+        <w:rPr>
+          <w:kern w:val="0"/>
+          <w:szCs w:val="24"/>
+          <w14:ligatures w14:val="none"/>
+        </w:rPr>
+      </w:pPr>
+    </w:p>
+    <w:p>
+      <w:pPr>
+        <w:spacing w:before="100" w:beforeAutospacing="1" w:after="100" w:afterAutospacing="1" w:line="240" w:lineRule="auto"/>
+        <w:rPr>
+          <w:b/>
+          <w:bCs/>
+          <w:color w:val="4472C4" w:themeColor="accent1"/>
+          <w:kern w:val="0"/>
+          <w:sz w:val="32"/>
+          <w:szCs w:val="32"/>
+          <w14:ligatures w14:val="none"/>
+        </w:rPr>
+      </w:pPr>
+      <w:r>
+        <w:rPr>
+          <w:b/>
+          <w:bCs/>
+          <w:color w:val="4472C4" w:themeColor="accent1"/>
+          <w:kern w:val="0"/>
+          <w:sz w:val="32"/>
+          <w:szCs w:val="32"/>
+          <w14:ligatures w14:val="none"/>
+        </w:rPr>
+        <w:lastRenderedPageBreak/>
+        <w:t>Tools for Continuous Testing and TestOps</w:t>
+      </w:r>
+    </w:p>
+    <w:p>
+      <w:pPr>
+        <w:spacing w:before="100" w:beforeAutospacing="1" w:after="100" w:afterAutospacing="1" w:line="240" w:lineRule="auto"/>
+        <w:rPr>
+          <w:b/>
+          <w:bCs/>
+          <w:kern w:val="0"/>
+          <w:szCs w:val="24"/>
+          <w14:ligatures w14:val="none"/>
+        </w:rPr>
+      </w:pPr>
+      <w:r>
+        <w:rPr>
+          <w:b/>
+          <w:bCs/>
+          <w:kern w:val="0"/>
+          <w:szCs w:val="24"/>
+          <w14:ligatures w14:val="none"/>
+        </w:rPr>
+        <w:t>1. Katalon TestOps</w:t>
+      </w:r>
+    </w:p>
+    <w:p>
+      <w:pPr>
+        <w:spacing w:before="100" w:beforeAutospacing="1" w:after="100" w:afterAutospacing="1" w:line="240" w:lineRule="auto"/>
+        <w:rPr>
+          <w:kern w:val="0"/>
+          <w:szCs w:val="24"/>
+          <w14:ligatures w14:val="none"/>
+        </w:rPr>
+      </w:pPr>
+      <w:hyperlink r:id="rId7" w:tgtFrame="_new" w:history="1">
+        <w:r>
+          <w:rPr>
+            <w:rStyle w:val="Hyperlink"/>
+            <w:kern w:val="0"/>
+            <w:szCs w:val="24"/>
+            <w14:ligatures w14:val="none"/>
+          </w:rPr>
+          <w:t>Katalon TestOps</w:t>
+        </w:r>
+      </w:hyperlink>
+      <w:r>
+        <w:rPr>
+          <w:kern w:val="0"/>
+          <w:szCs w:val="24"/>
+          <w14:ligatures w14:val="none"/>
+        </w:rPr>
+        <w:t xml:space="preserve"> is a cloud-based TestOps solution that offers robust features for test planning, execution, and analytics.</w:t>
+      </w:r>
+    </w:p>
+    <w:p>
+      <w:pPr>
+        <w:spacing w:before="100" w:beforeAutospacing="1" w:after="100" w:afterAutospacing="1" w:line="240" w:lineRule="auto"/>
+        <w:rPr>
+          <w:b/>
+          <w:bCs/>
+          <w:kern w:val="0"/>
+          <w:szCs w:val="24"/>
+          <w14:ligatures w14:val="none"/>
+        </w:rPr>
+      </w:pPr>
+      <w:r>
+        <w:rPr>
+          <w:b/>
+          <w:bCs/>
+          <w:kern w:val="0"/>
+          <w:szCs w:val="24"/>
+          <w14:ligatures w14:val="none"/>
+        </w:rPr>
+        <w:t>Features</w:t>
+      </w:r>
+    </w:p>
+    <w:p>
+      <w:pPr>
+        <w:numPr>
+          <w:ilvl w:val="0"/>
+          <w:numId w:val="11"/>
+        </w:numPr>
+        <w:spacing w:before="100" w:beforeAutospacing="1" w:after="100" w:afterAutospacing="1" w:line="240" w:lineRule="auto"/>
+        <w:rPr>
+          <w:kern w:val="0"/>
+          <w:szCs w:val="24"/>
+          <w14:ligatures w14:val="none"/>
+        </w:rPr>
+      </w:pPr>
+      <w:r>
+        <w:rPr>
+          <w:b/>
+          <w:bCs/>
+          <w:kern w:val="0"/>
+          <w:szCs w:val="24"/>
+          <w14:ligatures w14:val="none"/>
+        </w:rPr>
+        <w:t>Centralized Platform</w:t>
+      </w:r>
+      <w:r>
+        <w:rPr>
+          <w:kern w:val="0"/>
+          <w:szCs w:val="24"/>
+          <w14:ligatures w14:val="none"/>
+        </w:rPr>
+        <w:t>: Manage test artifacts, including test cases, executions, and results.</w:t>
+      </w:r>
+    </w:p>
+    <w:p>
+      <w:pPr>
+        <w:numPr>
+          <w:ilvl w:val="0"/>
+          <w:numId w:val="11"/>
+        </w:numPr>
+        <w:spacing w:before="100" w:beforeAutospacing="1" w:after="100" w:afterAutospacing="1" w:line="240" w:lineRule="auto"/>
+        <w:rPr>
+          <w:kern w:val="0"/>
+          <w:szCs w:val="24"/>
+          <w14:ligatures w14:val="none"/>
+        </w:rPr>
+      </w:pPr>
+      <w:r>
+        <w:rPr>
+          <w:b/>
+          <w:bCs/>
+          <w:kern w:val="0"/>
+          <w:szCs w:val="24"/>
+          <w14:ligatures w14:val="none"/>
+        </w:rPr>
+        <w:t>Integration with CI/CD</w:t>
+      </w:r>
+      <w:r>
+        <w:rPr>
+          <w:kern w:val="0"/>
+          <w:szCs w:val="24"/>
+          <w14:ligatures w14:val="none"/>
+        </w:rPr>
+        <w:t>: Works with Jenkins, CircleCI, and other tools for continuous testing.</w:t>
+      </w:r>
+    </w:p>
+    <w:p>
+      <w:pPr>
+        <w:numPr>
+          <w:ilvl w:val="0"/>
+          <w:numId w:val="11"/>
+        </w:numPr>
+        <w:spacing w:before="100" w:beforeAutospacing="1" w:after="100" w:afterAutospacing="1" w:line="240" w:lineRule="auto"/>
+        <w:rPr>
+          <w:kern w:val="0"/>
+          <w:szCs w:val="24"/>
+          <w14:ligatures w14:val="none"/>
+        </w:rPr>
+      </w:pPr>
+      <w:r>
+        <w:rPr>
+          <w:b/>
+          <w:bCs/>
+          <w:kern w:val="0"/>
+          <w:szCs w:val="24"/>
+          <w14:ligatures w14:val="none"/>
+        </w:rPr>
+        <w:t>AI-Powered Analytics</w:t>
+      </w:r>
+      <w:r>
+        <w:rPr>
+          <w:kern w:val="0"/>
+          <w:szCs w:val="24"/>
+          <w14:ligatures w14:val="none"/>
+        </w:rPr>
+        <w:t>: Provides actionable insights with advanced analytics.</w:t>
+      </w:r>
+    </w:p>
+    <w:p>
+      <w:pPr>
+        <w:numPr>
+          <w:ilvl w:val="0"/>
+          <w:numId w:val="11"/>
+        </w:numPr>
+        <w:spacing w:before="100" w:beforeAutospacing="1" w:after="100" w:afterAutospacing="1" w:line="240" w:lineRule="auto"/>
+        <w:rPr>
+          <w:kern w:val="0"/>
+          <w:szCs w:val="24"/>
+          <w14:ligatures w14:val="none"/>
+        </w:rPr>
+      </w:pPr>
+      <w:r>
+        <w:rPr>
+          <w:b/>
+          <w:bCs/>
+          <w:kern w:val="0"/>
+          <w:szCs w:val="24"/>
+          <w14:ligatures w14:val="none"/>
+        </w:rPr>
+        <w:t>Test Scheduling</w:t>
+      </w:r>
+      <w:r>
+        <w:rPr>
+          <w:kern w:val="0"/>
+          <w:szCs w:val="24"/>
+          <w14:ligatures w14:val="none"/>
+        </w:rPr>
+        <w:t>: Automates test executions based on schedules or triggers.</w:t>
+      </w:r>
+    </w:p>
+    <w:p>
+      <w:pPr>
+        <w:numPr>
+          <w:ilvl w:val="0"/>
+          <w:numId w:val="11"/>
+        </w:numPr>
+        <w:spacing w:before="100" w:beforeAutospacing="1" w:after="100" w:afterAutospacing="1" w:line="240" w:lineRule="auto"/>
+        <w:rPr>
+          <w:kern w:val="0"/>
+          <w:szCs w:val="24"/>
+          <w14:ligatures w14:val="none"/>
+        </w:rPr>
+      </w:pPr>
+      <w:r>
+        <w:rPr>
+          <w:b/>
+          <w:bCs/>
+          <w:kern w:val="0"/>
+          <w:szCs w:val="24"/>
+          <w14:ligatures w14:val="none"/>
+        </w:rPr>
+        <w:t>Collaboration</w:t>
+      </w:r>
+      <w:r>
+        <w:rPr>
+          <w:kern w:val="0"/>
+          <w:szCs w:val="24"/>
+          <w14:ligatures w14:val="none"/>
+        </w:rPr>
+        <w:t>: Teams can share and manage test-related assets effectively.</w:t>
+      </w:r>
+    </w:p>
+    <w:p>
+      <w:pPr>
+        <w:spacing w:before="100" w:beforeAutospacing="1" w:after="100" w:afterAutospacing="1" w:line="240" w:lineRule="auto"/>
+        <w:rPr>
+          <w:b/>
+          <w:bCs/>
+          <w:kern w:val="0"/>
+          <w:szCs w:val="24"/>
+          <w14:ligatures w14:val="none"/>
+        </w:rPr>
+      </w:pPr>
+      <w:r>
+        <w:rPr>
+          <w:b/>
+          <w:bCs/>
+          <w:kern w:val="0"/>
+          <w:szCs w:val="24"/>
+          <w14:ligatures w14:val="none"/>
+        </w:rPr>
+        <w:t>Limitations</w:t>
+      </w:r>
+    </w:p>
+    <w:p>
+      <w:pPr>
+        <w:numPr>
+          <w:ilvl w:val="0"/>
+          <w:numId w:val="12"/>
+        </w:numPr>
+        <w:spacing w:before="100" w:beforeAutospacing="1" w:after="100" w:afterAutospacing="1" w:line="240" w:lineRule="auto"/>
+        <w:rPr>
+          <w:kern w:val="0"/>
+          <w:szCs w:val="24"/>
+          <w14:ligatures w14:val="none"/>
+        </w:rPr>
+      </w:pPr>
+      <w:r>
+        <w:rPr>
+          <w:kern w:val="0"/>
+          <w:szCs w:val="24"/>
+          <w14:ligatures w14:val="none"/>
+        </w:rPr>
+        <w:t>Limited support for non-Katalon frameworks.</w:t>
+      </w:r>
+    </w:p>
+    <w:p>
+      <w:pPr>
+        <w:numPr>
+          <w:ilvl w:val="0"/>
+          <w:numId w:val="12"/>
+        </w:numPr>
+        <w:spacing w:before="100" w:beforeAutospacing="1" w:after="100" w:afterAutospacing="1" w:line="240" w:lineRule="auto"/>
+        <w:rPr>
+          <w:kern w:val="0"/>
+          <w:szCs w:val="24"/>
+          <w14:ligatures w14:val="none"/>
+        </w:rPr>
+      </w:pPr>
+      <w:r>
+        <w:rPr>
+          <w:kern w:val="0"/>
+          <w:szCs w:val="24"/>
+          <w14:ligatures w14:val="none"/>
+        </w:rPr>
+        <w:t>Might require custom integrations for niche tools.</w:t>
+      </w:r>
+    </w:p>
+    <w:p>
+      <w:pPr>
+        <w:spacing w:before="100" w:beforeAutospacing="1" w:after="100" w:afterAutospacing="1" w:line="240" w:lineRule="auto"/>
+        <w:rPr>
+          <w:b/>
+          <w:bCs/>
+          <w:color w:val="000000" w:themeColor="text1"/>
+          <w:kern w:val="0"/>
           <w:sz w:val="28"/>
           <w:szCs w:val="28"/>
-        </w:rPr>
-      </w:pPr>
-    </w:p>
-    <w:p>
-      <w:pPr>
-        <w:rPr>
-          <w:b/>
-          <w:bCs/>
+          <w14:ligatures w14:val="none"/>
+        </w:rPr>
+      </w:pPr>
+      <w:r>
+        <w:rPr>
+          <w:b/>
+          <w:bCs/>
+          <w:color w:val="000000" w:themeColor="text1"/>
+          <w:kern w:val="0"/>
           <w:sz w:val="28"/>
           <w:szCs w:val="28"/>
-        </w:rPr>
-      </w:pPr>
-    </w:p>
-    <w:p>
-      <w:pPr>
-        <w:rPr>
-          <w:b/>
-          <w:bCs/>
+          <w14:ligatures w14:val="none"/>
+        </w:rPr>
+        <w:t xml:space="preserve">2. </w:t>
+      </w:r>
+      <w:r>
+        <w:rPr>
+          <w:b/>
+          <w:bCs/>
+          <w:color w:val="000000" w:themeColor="text1"/>
+          <w:kern w:val="0"/>
           <w:sz w:val="28"/>
           <w:szCs w:val="28"/>
-        </w:rPr>
-      </w:pPr>
-    </w:p>
-    <w:p>
-      <w:pPr>
-        <w:rPr>
-          <w:b/>
-          <w:bCs/>
-          <w:sz w:val="28"/>
-          <w:szCs w:val="28"/>
-        </w:rPr>
-      </w:pPr>
-    </w:p>
-    <w:p>
-      <w:pPr>
-        <w:rPr>
-          <w:b/>
-          <w:bCs/>
-          <w:sz w:val="28"/>
-          <w:szCs w:val="28"/>
+          <w14:ligatures w14:val="none"/>
+        </w:rPr>
+        <w:t>TestKube</w:t>
+      </w:r>
+    </w:p>
+    <w:p>
+      <w:pPr>
+        <w:spacing w:before="100" w:beforeAutospacing="1" w:after="100" w:afterAutospacing="1" w:line="240" w:lineRule="auto"/>
+        <w:rPr>
+          <w:kern w:val="0"/>
+          <w:szCs w:val="24"/>
+          <w14:ligatures w14:val="none"/>
+        </w:rPr>
+      </w:pPr>
+      <w:hyperlink r:id="rId8" w:tgtFrame="_new" w:history="1">
+        <w:r>
+          <w:rPr>
+            <w:rStyle w:val="Hyperlink"/>
+            <w:kern w:val="0"/>
+            <w:szCs w:val="24"/>
+            <w14:ligatures w14:val="none"/>
+          </w:rPr>
+          <w:t>TestKube</w:t>
+        </w:r>
+      </w:hyperlink>
+      <w:r>
+        <w:rPr>
+          <w:kern w:val="0"/>
+          <w:szCs w:val="24"/>
+          <w14:ligatures w14:val="none"/>
+        </w:rPr>
+        <w:t xml:space="preserve"> is an open-source testing orchestration tool for Kubernetes-native environments.</w:t>
+      </w:r>
+    </w:p>
+    <w:p>
+      <w:pPr>
+        <w:spacing w:before="100" w:beforeAutospacing="1" w:after="100" w:afterAutospacing="1" w:line="240" w:lineRule="auto"/>
+        <w:rPr>
+          <w:b/>
+          <w:bCs/>
+          <w:kern w:val="0"/>
+          <w:szCs w:val="24"/>
+          <w14:ligatures w14:val="none"/>
+        </w:rPr>
+      </w:pPr>
+      <w:r>
+        <w:rPr>
+          <w:b/>
+          <w:bCs/>
+          <w:kern w:val="0"/>
+          <w:szCs w:val="24"/>
+          <w14:ligatures w14:val="none"/>
+        </w:rPr>
+        <w:t>Features</w:t>
+      </w:r>
+    </w:p>
+    <w:p>
+      <w:pPr>
+        <w:numPr>
+          <w:ilvl w:val="0"/>
+          <w:numId w:val="13"/>
+        </w:numPr>
+        <w:spacing w:before="100" w:beforeAutospacing="1" w:after="100" w:afterAutospacing="1" w:line="240" w:lineRule="auto"/>
+        <w:rPr>
+          <w:kern w:val="0"/>
+          <w:szCs w:val="24"/>
+          <w14:ligatures w14:val="none"/>
+        </w:rPr>
+      </w:pPr>
+      <w:r>
+        <w:rPr>
+          <w:b/>
+          <w:bCs/>
+          <w:kern w:val="0"/>
+          <w:szCs w:val="24"/>
+          <w14:ligatures w14:val="none"/>
+        </w:rPr>
+        <w:t>Test Orchestration</w:t>
+      </w:r>
+      <w:r>
+        <w:rPr>
+          <w:kern w:val="0"/>
+          <w:szCs w:val="24"/>
+          <w14:ligatures w14:val="none"/>
+        </w:rPr>
+        <w:t>: Supports multiple test types (UI, API, performance) in Kubernetes environments.</w:t>
+      </w:r>
+    </w:p>
+    <w:p>
+      <w:pPr>
+        <w:numPr>
+          <w:ilvl w:val="0"/>
+          <w:numId w:val="13"/>
+        </w:numPr>
+        <w:spacing w:before="100" w:beforeAutospacing="1" w:after="100" w:afterAutospacing="1" w:line="240" w:lineRule="auto"/>
+        <w:rPr>
+          <w:kern w:val="0"/>
+          <w:szCs w:val="24"/>
+          <w14:ligatures w14:val="none"/>
+        </w:rPr>
+      </w:pPr>
+      <w:r>
+        <w:rPr>
+          <w:b/>
+          <w:bCs/>
+          <w:kern w:val="0"/>
+          <w:szCs w:val="24"/>
+          <w14:ligatures w14:val="none"/>
+        </w:rPr>
+        <w:t>Seamless Integration</w:t>
+      </w:r>
+      <w:r>
+        <w:rPr>
+          <w:kern w:val="0"/>
+          <w:szCs w:val="24"/>
+          <w14:ligatures w14:val="none"/>
+        </w:rPr>
+        <w:t>: Integrates with existing CI/CD pipelines and tools like Jenkins, GitLab, and ArgoCD.</w:t>
+      </w:r>
+    </w:p>
+    <w:p>
+      <w:pPr>
+        <w:numPr>
+          <w:ilvl w:val="0"/>
+          <w:numId w:val="13"/>
+        </w:numPr>
+        <w:spacing w:before="100" w:beforeAutospacing="1" w:after="100" w:afterAutospacing="1" w:line="240" w:lineRule="auto"/>
+        <w:rPr>
+          <w:kern w:val="0"/>
+          <w:szCs w:val="24"/>
+          <w14:ligatures w14:val="none"/>
+        </w:rPr>
+      </w:pPr>
+      <w:r>
+        <w:rPr>
+          <w:b/>
+          <w:bCs/>
+          <w:kern w:val="0"/>
+          <w:szCs w:val="24"/>
+          <w14:ligatures w14:val="none"/>
+        </w:rPr>
+        <w:t>Open-Source</w:t>
+      </w:r>
+      <w:r>
+        <w:rPr>
+          <w:kern w:val="0"/>
+          <w:szCs w:val="24"/>
+          <w14:ligatures w14:val="none"/>
+        </w:rPr>
+        <w:t>: Customizable and extensible.</w:t>
+      </w:r>
+    </w:p>
+    <w:p>
+      <w:pPr>
+        <w:numPr>
+          <w:ilvl w:val="0"/>
+          <w:numId w:val="13"/>
+        </w:numPr>
+        <w:spacing w:before="100" w:beforeAutospacing="1" w:after="100" w:afterAutospacing="1" w:line="240" w:lineRule="auto"/>
+        <w:rPr>
+          <w:kern w:val="0"/>
+          <w:szCs w:val="24"/>
+          <w14:ligatures w14:val="none"/>
+        </w:rPr>
+      </w:pPr>
+      <w:r>
+        <w:rPr>
+          <w:b/>
+          <w:bCs/>
+          <w:kern w:val="0"/>
+          <w:szCs w:val="24"/>
+          <w14:ligatures w14:val="none"/>
+        </w:rPr>
+        <w:t>Cloud-Native</w:t>
+      </w:r>
+      <w:r>
+        <w:rPr>
+          <w:kern w:val="0"/>
+          <w:szCs w:val="24"/>
+          <w14:ligatures w14:val="none"/>
+        </w:rPr>
+        <w:t>: Specifically built for containerized and microservices-based architectures.</w:t>
+      </w:r>
+    </w:p>
+    <w:p>
+      <w:pPr>
+        <w:numPr>
+          <w:ilvl w:val="0"/>
+          <w:numId w:val="13"/>
+        </w:numPr>
+        <w:spacing w:before="100" w:beforeAutospacing="1" w:after="100" w:afterAutospacing="1" w:line="240" w:lineRule="auto"/>
+        <w:rPr>
+          <w:kern w:val="0"/>
+          <w:szCs w:val="24"/>
+          <w14:ligatures w14:val="none"/>
+        </w:rPr>
+      </w:pPr>
+      <w:r>
+        <w:rPr>
+          <w:b/>
+          <w:bCs/>
+          <w:kern w:val="0"/>
+          <w:szCs w:val="24"/>
+          <w14:ligatures w14:val="none"/>
+        </w:rPr>
+        <w:t>Dashboard and Monitoring</w:t>
+      </w:r>
+      <w:r>
+        <w:rPr>
+          <w:kern w:val="0"/>
+          <w:szCs w:val="24"/>
+          <w14:ligatures w14:val="none"/>
+        </w:rPr>
+        <w:t>: Provides test insights through a visual dashboard.</w:t>
+      </w:r>
+    </w:p>
+    <w:p>
+      <w:pPr>
+        <w:spacing w:before="100" w:beforeAutospacing="1" w:after="100" w:afterAutospacing="1" w:line="240" w:lineRule="auto"/>
+        <w:rPr>
+          <w:b/>
+          <w:bCs/>
+          <w:kern w:val="0"/>
+          <w:szCs w:val="24"/>
+          <w14:ligatures w14:val="none"/>
+        </w:rPr>
+      </w:pPr>
+      <w:r>
+        <w:rPr>
+          <w:b/>
+          <w:bCs/>
+          <w:kern w:val="0"/>
+          <w:szCs w:val="24"/>
+          <w14:ligatures w14:val="none"/>
+        </w:rPr>
+        <w:t>Limitations</w:t>
+      </w:r>
+    </w:p>
+    <w:p>
+      <w:pPr>
+        <w:numPr>
+          <w:ilvl w:val="0"/>
+          <w:numId w:val="14"/>
+        </w:numPr>
+        <w:spacing w:before="100" w:beforeAutospacing="1" w:after="100" w:afterAutospacing="1" w:line="240" w:lineRule="auto"/>
+        <w:rPr>
+          <w:kern w:val="0"/>
+          <w:szCs w:val="24"/>
+          <w14:ligatures w14:val="none"/>
+        </w:rPr>
+      </w:pPr>
+      <w:r>
+        <w:rPr>
+          <w:kern w:val="0"/>
+          <w:szCs w:val="24"/>
+          <w14:ligatures w14:val="none"/>
+        </w:rPr>
+        <w:t>Best suited for Kubernetes-based environments.</w:t>
+      </w:r>
+    </w:p>
+    <w:p>
+      <w:pPr>
+        <w:numPr>
+          <w:ilvl w:val="0"/>
+          <w:numId w:val="14"/>
+        </w:numPr>
+        <w:spacing w:before="100" w:beforeAutospacing="1" w:after="100" w:afterAutospacing="1" w:line="240" w:lineRule="auto"/>
+        <w:rPr>
+          <w:kern w:val="0"/>
+          <w:szCs w:val="24"/>
+          <w14:ligatures w14:val="none"/>
+        </w:rPr>
+      </w:pPr>
+      <w:r>
+        <w:rPr>
+          <w:kern w:val="0"/>
+          <w:szCs w:val="24"/>
+          <w14:ligatures w14:val="none"/>
+        </w:rPr>
+        <w:t>Requires expertise in containerized architectures for optimal use.</w:t>
+      </w:r>
+    </w:p>
+    <w:p>
+      <w:pPr>
+        <w:spacing w:before="100" w:beforeAutospacing="1" w:after="100" w:afterAutospacing="1" w:line="240" w:lineRule="auto"/>
+        <w:rPr>
+          <w:kern w:val="0"/>
+          <w:szCs w:val="24"/>
+          <w14:ligatures w14:val="none"/>
+        </w:rPr>
+      </w:pPr>
+    </w:p>
+    <w:p>
+      <w:pPr>
+        <w:spacing w:before="100" w:beforeAutospacing="1" w:after="100" w:afterAutospacing="1" w:line="240" w:lineRule="auto"/>
+        <w:rPr>
+          <w:kern w:val="0"/>
+          <w:szCs w:val="24"/>
+          <w14:ligatures w14:val="none"/>
         </w:rPr>
       </w:pPr>
     </w:p>
@@ -1397,822 +1910,407 @@
           <w:sz w:val="32"/>
           <w:szCs w:val="32"/>
         </w:rPr>
-        <w:lastRenderedPageBreak/>
         <w:t>Assessment of the Current Framework</w:t>
       </w:r>
     </w:p>
     <w:p>
       <w:pPr>
-        <w:rPr>
-          <w:szCs w:val="24"/>
-        </w:rPr>
-      </w:pPr>
-      <w:r>
-        <w:rPr>
-          <w:szCs w:val="24"/>
-        </w:rPr>
-        <w:t>framework has strong features but focuses mainly on test automation and integration into the CI/CD process. Here are its strengths:</w:t>
+        <w:spacing w:before="100" w:beforeAutospacing="1" w:after="100" w:afterAutospacing="1" w:line="240" w:lineRule="auto"/>
+        <w:outlineLvl w:val="2"/>
+        <w:rPr>
+          <w:b/>
+          <w:bCs/>
+          <w:szCs w:val="24"/>
+        </w:rPr>
+      </w:pPr>
+      <w:r>
+        <w:rPr>
+          <w:b/>
+          <w:bCs/>
+          <w:szCs w:val="24"/>
+        </w:rPr>
+        <w:t>What Your Framework Currently Covers</w:t>
       </w:r>
     </w:p>
     <w:p>
       <w:pPr>
         <w:numPr>
           <w:ilvl w:val="0"/>
-          <w:numId w:val="1"/>
+          <w:numId w:val="15"/>
         </w:numPr>
-        <w:spacing w:after="160" w:line="259" w:lineRule="auto"/>
-        <w:ind w:right="0"/>
-        <w:jc w:val="left"/>
-        <w:rPr>
-          <w:szCs w:val="24"/>
-        </w:rPr>
-      </w:pPr>
-      <w:r>
-        <w:rPr>
-          <w:b/>
-          <w:bCs/>
-          <w:szCs w:val="24"/>
-        </w:rPr>
-        <w:t>Automated Functional Testing:</w:t>
+        <w:spacing w:before="100" w:beforeAutospacing="1" w:after="100" w:afterAutospacing="1" w:line="240" w:lineRule="auto"/>
+        <w:outlineLvl w:val="2"/>
+        <w:rPr>
+          <w:szCs w:val="24"/>
+        </w:rPr>
+      </w:pPr>
+      <w:r>
+        <w:rPr>
+          <w:b/>
+          <w:bCs/>
+          <w:szCs w:val="24"/>
+        </w:rPr>
+        <w:t>Test Automation</w:t>
+      </w:r>
+      <w:r>
+        <w:rPr>
+          <w:szCs w:val="24"/>
+        </w:rPr>
+        <w:t>:</w:t>
       </w:r>
     </w:p>
     <w:p>
       <w:pPr>
         <w:numPr>
           <w:ilvl w:val="1"/>
-          <w:numId w:val="1"/>
+          <w:numId w:val="15"/>
         </w:numPr>
-        <w:spacing w:after="160" w:line="259" w:lineRule="auto"/>
-        <w:ind w:right="0"/>
-        <w:jc w:val="left"/>
-        <w:rPr>
-          <w:szCs w:val="24"/>
-        </w:rPr>
-      </w:pPr>
-      <w:r>
-        <w:rPr>
-          <w:szCs w:val="24"/>
-        </w:rPr>
-        <w:t xml:space="preserve">Supports functional and regression tests using tools like Selenium or </w:t>
-      </w:r>
-      <w:proofErr w:type="spellStart"/>
-      <w:r>
-        <w:rPr>
-          <w:szCs w:val="24"/>
-        </w:rPr>
-        <w:t>PyTest</w:t>
-      </w:r>
-      <w:proofErr w:type="spellEnd"/>
-      <w:r>
-        <w:rPr>
-          <w:szCs w:val="24"/>
-        </w:rPr>
-        <w:t>.</w:t>
+        <w:spacing w:before="100" w:beforeAutospacing="1" w:after="100" w:afterAutospacing="1" w:line="240" w:lineRule="auto"/>
+        <w:outlineLvl w:val="2"/>
+        <w:rPr>
+          <w:szCs w:val="24"/>
+        </w:rPr>
+      </w:pPr>
+      <w:r>
+        <w:rPr>
+          <w:szCs w:val="24"/>
+        </w:rPr>
+        <w:t>Developed test cases using JUnit for validation.</w:t>
       </w:r>
     </w:p>
     <w:p>
       <w:pPr>
         <w:numPr>
           <w:ilvl w:val="1"/>
-          <w:numId w:val="1"/>
+          <w:numId w:val="15"/>
         </w:numPr>
-        <w:spacing w:after="160" w:line="259" w:lineRule="auto"/>
-        <w:ind w:right="0"/>
-        <w:jc w:val="left"/>
-        <w:rPr>
-          <w:szCs w:val="24"/>
-        </w:rPr>
-      </w:pPr>
-      <w:r>
-        <w:rPr>
-          <w:szCs w:val="24"/>
-        </w:rPr>
-        <w:t>Allows repeatable and consistent testing for core functionalities.</w:t>
+        <w:spacing w:before="100" w:beforeAutospacing="1" w:after="100" w:afterAutospacing="1" w:line="240" w:lineRule="auto"/>
+        <w:outlineLvl w:val="2"/>
+        <w:rPr>
+          <w:szCs w:val="24"/>
+        </w:rPr>
+      </w:pPr>
+      <w:r>
+        <w:rPr>
+          <w:szCs w:val="24"/>
+        </w:rPr>
+        <w:t>Automated data validation for pipelines.</w:t>
+      </w:r>
+    </w:p>
+    <w:p>
+      <w:pPr>
+        <w:numPr>
+          <w:ilvl w:val="1"/>
+          <w:numId w:val="15"/>
+        </w:numPr>
+        <w:spacing w:before="100" w:beforeAutospacing="1" w:after="100" w:afterAutospacing="1" w:line="240" w:lineRule="auto"/>
+        <w:outlineLvl w:val="2"/>
+        <w:rPr>
+          <w:szCs w:val="24"/>
+        </w:rPr>
+      </w:pPr>
+      <w:r>
+        <w:rPr>
+          <w:szCs w:val="24"/>
+        </w:rPr>
+        <w:t>Supports performance testing.</w:t>
       </w:r>
     </w:p>
     <w:p>
       <w:pPr>
         <w:numPr>
           <w:ilvl w:val="0"/>
-          <w:numId w:val="1"/>
+          <w:numId w:val="15"/>
         </w:numPr>
-        <w:spacing w:after="160" w:line="259" w:lineRule="auto"/>
-        <w:ind w:right="0"/>
-        <w:jc w:val="left"/>
-        <w:rPr>
-          <w:szCs w:val="24"/>
-        </w:rPr>
-      </w:pPr>
-      <w:r>
-        <w:rPr>
-          <w:b/>
-          <w:bCs/>
-          <w:szCs w:val="24"/>
-        </w:rPr>
-        <w:t>CI/CD Integration:</w:t>
+        <w:spacing w:before="100" w:beforeAutospacing="1" w:after="100" w:afterAutospacing="1" w:line="240" w:lineRule="auto"/>
+        <w:outlineLvl w:val="2"/>
+        <w:rPr>
+          <w:szCs w:val="24"/>
+        </w:rPr>
+      </w:pPr>
+      <w:r>
+        <w:rPr>
+          <w:b/>
+          <w:bCs/>
+          <w:szCs w:val="24"/>
+        </w:rPr>
+        <w:t>Integration with Tools</w:t>
+      </w:r>
+      <w:r>
+        <w:rPr>
+          <w:szCs w:val="24"/>
+        </w:rPr>
+        <w:t>:</w:t>
       </w:r>
     </w:p>
     <w:p>
       <w:pPr>
         <w:numPr>
           <w:ilvl w:val="1"/>
-          <w:numId w:val="1"/>
+          <w:numId w:val="15"/>
         </w:numPr>
-        <w:spacing w:after="160" w:line="259" w:lineRule="auto"/>
-        <w:ind w:right="0"/>
-        <w:jc w:val="left"/>
-        <w:rPr>
-          <w:szCs w:val="24"/>
-        </w:rPr>
-      </w:pPr>
-      <w:r>
-        <w:rPr>
-          <w:szCs w:val="24"/>
-        </w:rPr>
-        <w:t>Works seamlessly with Jenkins, running automated tests during code builds.</w:t>
+        <w:spacing w:before="100" w:beforeAutospacing="1" w:after="100" w:afterAutospacing="1" w:line="240" w:lineRule="auto"/>
+        <w:outlineLvl w:val="2"/>
+        <w:rPr>
+          <w:szCs w:val="24"/>
+        </w:rPr>
+      </w:pPr>
+      <w:r>
+        <w:rPr>
+          <w:szCs w:val="24"/>
+        </w:rPr>
+        <w:t>Utilized Maven for dependency management.</w:t>
+      </w:r>
+    </w:p>
+    <w:p>
+      <w:pPr>
+        <w:numPr>
+          <w:ilvl w:val="1"/>
+          <w:numId w:val="15"/>
+        </w:numPr>
+        <w:spacing w:before="100" w:beforeAutospacing="1" w:after="100" w:afterAutospacing="1" w:line="240" w:lineRule="auto"/>
+        <w:outlineLvl w:val="2"/>
+        <w:rPr>
+          <w:szCs w:val="24"/>
+        </w:rPr>
+      </w:pPr>
+      <w:r>
+        <w:rPr>
+          <w:szCs w:val="24"/>
+        </w:rPr>
+        <w:t>Integration with selenium.</w:t>
       </w:r>
     </w:p>
     <w:p>
       <w:pPr>
         <w:numPr>
           <w:ilvl w:val="0"/>
-          <w:numId w:val="1"/>
+          <w:numId w:val="15"/>
         </w:numPr>
-        <w:spacing w:after="160" w:line="259" w:lineRule="auto"/>
-        <w:ind w:right="0"/>
-        <w:jc w:val="left"/>
-        <w:rPr>
-          <w:szCs w:val="24"/>
-        </w:rPr>
-      </w:pPr>
-      <w:r>
-        <w:rPr>
-          <w:b/>
-          <w:bCs/>
-          <w:szCs w:val="24"/>
-        </w:rPr>
-        <w:t>Basic Reporting:</w:t>
+        <w:spacing w:before="100" w:beforeAutospacing="1" w:after="100" w:afterAutospacing="1" w:line="240" w:lineRule="auto"/>
+        <w:outlineLvl w:val="2"/>
+        <w:rPr>
+          <w:szCs w:val="24"/>
+        </w:rPr>
+      </w:pPr>
+      <w:r>
+        <w:rPr>
+          <w:b/>
+          <w:bCs/>
+          <w:szCs w:val="24"/>
+        </w:rPr>
+        <w:t>Basic Reporting</w:t>
+      </w:r>
+      <w:r>
+        <w:rPr>
+          <w:szCs w:val="24"/>
+        </w:rPr>
+        <w:t>:</w:t>
       </w:r>
     </w:p>
     <w:p>
       <w:pPr>
         <w:numPr>
           <w:ilvl w:val="1"/>
-          <w:numId w:val="1"/>
+          <w:numId w:val="15"/>
         </w:numPr>
-        <w:spacing w:after="160" w:line="259" w:lineRule="auto"/>
-        <w:ind w:right="0"/>
-        <w:jc w:val="left"/>
-        <w:rPr>
-          <w:szCs w:val="24"/>
-        </w:rPr>
-      </w:pPr>
-      <w:r>
-        <w:rPr>
-          <w:szCs w:val="24"/>
-        </w:rPr>
-        <w:t>Generates reports for test results using tools like Allure, showing what passed or failed.</w:t>
+        <w:spacing w:before="100" w:beforeAutospacing="1" w:after="100" w:afterAutospacing="1" w:line="240" w:lineRule="auto"/>
+        <w:outlineLvl w:val="2"/>
+        <w:rPr>
+          <w:szCs w:val="24"/>
+        </w:rPr>
+      </w:pPr>
+      <w:r>
+        <w:rPr>
+          <w:szCs w:val="24"/>
+        </w:rPr>
+        <w:t>JUnit provides a basic level of reporting with test success and failure logs.</w:t>
+      </w:r>
+    </w:p>
+    <w:p>
+      <w:pPr>
+        <w:numPr>
+          <w:ilvl w:val="1"/>
+          <w:numId w:val="15"/>
+        </w:numPr>
+        <w:spacing w:before="100" w:beforeAutospacing="1" w:after="100" w:afterAutospacing="1" w:line="240" w:lineRule="auto"/>
+        <w:outlineLvl w:val="2"/>
+        <w:rPr>
+          <w:szCs w:val="24"/>
+        </w:rPr>
+      </w:pPr>
+      <w:r>
+        <w:rPr>
+          <w:szCs w:val="24"/>
+        </w:rPr>
+        <w:t xml:space="preserve">Cucumber for report generation </w:t>
+      </w:r>
+    </w:p>
+    <w:p>
+      <w:pPr>
+        <w:spacing w:before="100" w:beforeAutospacing="1" w:after="100" w:afterAutospacing="1" w:line="240" w:lineRule="auto"/>
+        <w:outlineLvl w:val="2"/>
+        <w:rPr>
+          <w:b/>
+          <w:bCs/>
+          <w:color w:val="4472C4" w:themeColor="accent1"/>
+          <w:kern w:val="0"/>
+          <w:sz w:val="32"/>
+          <w:szCs w:val="32"/>
+          <w14:ligatures w14:val="none"/>
+        </w:rPr>
+      </w:pPr>
+      <w:r>
+        <w:rPr>
+          <w:b/>
+          <w:bCs/>
+          <w:color w:val="4472C4" w:themeColor="accent1"/>
+          <w:kern w:val="0"/>
+          <w:sz w:val="32"/>
+          <w:szCs w:val="32"/>
+          <w14:ligatures w14:val="none"/>
+        </w:rPr>
+        <w:t>What Is Missing in Your Framework?</w:t>
+      </w:r>
+    </w:p>
+    <w:p>
+      <w:pPr>
+        <w:ind w:left="0" w:firstLine="0"/>
+        <w:rPr>
+          <w:szCs w:val="24"/>
+        </w:rPr>
+      </w:pPr>
+      <w:r>
+        <w:rPr>
+          <w:szCs w:val="24"/>
+        </w:rPr>
+        <w:t>1.</w:t>
+      </w:r>
+      <w:r>
+        <w:rPr>
+          <w:b/>
+          <w:bCs/>
+          <w:szCs w:val="24"/>
+        </w:rPr>
+        <w:t>Centralized Management</w:t>
+      </w:r>
+      <w:r>
+        <w:rPr>
+          <w:szCs w:val="24"/>
+        </w:rPr>
+        <w:t>:</w:t>
       </w:r>
     </w:p>
     <w:p>
       <w:pPr>
         <w:numPr>
           <w:ilvl w:val="0"/>
-          <w:numId w:val="1"/>
+          <w:numId w:val="16"/>
         </w:numPr>
-        <w:spacing w:after="160" w:line="259" w:lineRule="auto"/>
-        <w:ind w:right="0"/>
-        <w:jc w:val="left"/>
-        <w:rPr>
-          <w:szCs w:val="24"/>
-        </w:rPr>
-      </w:pPr>
-      <w:r>
-        <w:rPr>
-          <w:b/>
-          <w:bCs/>
-          <w:szCs w:val="24"/>
-        </w:rPr>
-        <w:t>Version Control:</w:t>
+        <w:rPr>
+          <w:szCs w:val="24"/>
+        </w:rPr>
+      </w:pPr>
+      <w:r>
+        <w:rPr>
+          <w:szCs w:val="24"/>
+        </w:rPr>
+        <w:t>No unified dashboard to manage test cases, results, and execution history.</w:t>
+      </w:r>
+    </w:p>
+    <w:p>
+      <w:pPr>
+        <w:ind w:left="0" w:firstLine="0"/>
+        <w:rPr>
+          <w:szCs w:val="24"/>
+        </w:rPr>
+      </w:pPr>
+      <w:r>
+        <w:rPr>
+          <w:szCs w:val="24"/>
+        </w:rPr>
+        <w:t>2.</w:t>
+      </w:r>
+      <w:r>
+        <w:rPr>
+          <w:b/>
+          <w:bCs/>
+          <w:szCs w:val="24"/>
+        </w:rPr>
+        <w:t>Advanced Reporting and Analytics</w:t>
+      </w:r>
+      <w:r>
+        <w:rPr>
+          <w:szCs w:val="24"/>
+        </w:rPr>
+        <w:t>:</w:t>
       </w:r>
     </w:p>
     <w:p>
       <w:pPr>
         <w:numPr>
-          <w:ilvl w:val="1"/>
-          <w:numId w:val="1"/>
+          <w:ilvl w:val="0"/>
+          <w:numId w:val="17"/>
         </w:numPr>
-        <w:spacing w:after="160" w:line="259" w:lineRule="auto"/>
-        <w:ind w:right="0"/>
-        <w:jc w:val="left"/>
-        <w:rPr>
-          <w:szCs w:val="24"/>
-        </w:rPr>
-      </w:pPr>
-      <w:r>
-        <w:rPr>
-          <w:szCs w:val="24"/>
-        </w:rPr>
-        <w:t>Tracks test code and scripts in Git, ensuring changes are documented.</w:t>
-      </w:r>
-    </w:p>
-    <w:p>
-      <w:pPr>
-        <w:spacing w:before="100" w:beforeAutospacing="1" w:after="100" w:afterAutospacing="1" w:line="240" w:lineRule="auto"/>
-        <w:outlineLvl w:val="2"/>
-        <w:rPr>
-          <w:b/>
-          <w:bCs/>
-          <w:color w:val="4472C4" w:themeColor="accent1"/>
-          <w:kern w:val="0"/>
-          <w:sz w:val="32"/>
-          <w:szCs w:val="32"/>
-          <w14:ligatures w14:val="none"/>
-        </w:rPr>
-      </w:pPr>
-      <w:r>
-        <w:rPr>
-          <w:b/>
-          <w:bCs/>
-          <w:color w:val="4472C4" w:themeColor="accent1"/>
-          <w:kern w:val="0"/>
-          <w:sz w:val="32"/>
-          <w:szCs w:val="32"/>
-          <w14:ligatures w14:val="none"/>
-        </w:rPr>
-        <w:t>What Is Missing in Your Framework?</w:t>
-      </w:r>
-    </w:p>
-    <w:p>
-      <w:pPr>
-        <w:spacing w:before="100" w:beforeAutospacing="1" w:after="100" w:afterAutospacing="1" w:line="240" w:lineRule="auto"/>
-        <w:rPr>
-          <w:kern w:val="0"/>
-          <w:szCs w:val="24"/>
-          <w14:ligatures w14:val="none"/>
-        </w:rPr>
-      </w:pPr>
-      <w:r>
-        <w:rPr>
-          <w:kern w:val="0"/>
-          <w:szCs w:val="24"/>
-          <w14:ligatures w14:val="none"/>
-        </w:rPr>
-        <w:t xml:space="preserve">While your framework is solid, it lacks certain </w:t>
-      </w:r>
-      <w:proofErr w:type="spellStart"/>
-      <w:r>
-        <w:rPr>
-          <w:kern w:val="0"/>
-          <w:szCs w:val="24"/>
-          <w14:ligatures w14:val="none"/>
-        </w:rPr>
-        <w:t>TestOps</w:t>
-      </w:r>
-      <w:proofErr w:type="spellEnd"/>
-      <w:r>
-        <w:rPr>
-          <w:kern w:val="0"/>
-          <w:szCs w:val="24"/>
-          <w14:ligatures w14:val="none"/>
-        </w:rPr>
-        <w:t xml:space="preserve"> features:</w:t>
-      </w:r>
-    </w:p>
-    <w:tbl>
-      <w:tblPr>
-        <w:tblW w:w="0" w:type="auto"/>
-        <w:tblCellSpacing w:w="15" w:type="dxa"/>
-        <w:tblBorders>
-          <w:top w:val="single" w:sz="4" w:space="0" w:color="auto"/>
-          <w:left w:val="single" w:sz="4" w:space="0" w:color="auto"/>
-          <w:bottom w:val="single" w:sz="4" w:space="0" w:color="auto"/>
-          <w:right w:val="single" w:sz="4" w:space="0" w:color="auto"/>
-          <w:insideH w:val="single" w:sz="4" w:space="0" w:color="auto"/>
-          <w:insideV w:val="single" w:sz="4" w:space="0" w:color="auto"/>
-        </w:tblBorders>
-        <w:tblCellMar>
-          <w:top w:w="15" w:type="dxa"/>
-          <w:left w:w="15" w:type="dxa"/>
-          <w:bottom w:w="15" w:type="dxa"/>
-          <w:right w:w="15" w:type="dxa"/>
-        </w:tblCellMar>
-        <w:tblLook w:val="04A0" w:firstRow="1" w:lastRow="0" w:firstColumn="1" w:lastColumn="0" w:noHBand="0" w:noVBand="1"/>
-      </w:tblPr>
-      <w:tblGrid>
-        <w:gridCol w:w="2498"/>
-        <w:gridCol w:w="2717"/>
-        <w:gridCol w:w="4135"/>
-      </w:tblGrid>
-      <w:tr>
-        <w:trPr>
-          <w:tblHeader/>
-          <w:tblCellSpacing w:w="15" w:type="dxa"/>
-        </w:trPr>
-        <w:tc>
-          <w:tcPr>
-            <w:tcW w:w="0" w:type="auto"/>
-            <w:vAlign w:val="center"/>
-            <w:hideMark/>
-          </w:tcPr>
-          <w:p>
-            <w:pPr>
-              <w:spacing w:after="0" w:line="240" w:lineRule="auto"/>
-              <w:jc w:val="center"/>
-              <w:rPr>
-                <w:b/>
-                <w:bCs/>
-                <w:kern w:val="0"/>
-                <w:szCs w:val="24"/>
-                <w14:ligatures w14:val="none"/>
-              </w:rPr>
-            </w:pPr>
-            <w:r>
-              <w:rPr>
-                <w:b/>
-                <w:bCs/>
-                <w:kern w:val="0"/>
-                <w:szCs w:val="24"/>
-                <w14:ligatures w14:val="none"/>
-              </w:rPr>
-              <w:t>Need</w:t>
-            </w:r>
-          </w:p>
-        </w:tc>
-        <w:tc>
-          <w:tcPr>
-            <w:tcW w:w="0" w:type="auto"/>
-            <w:vAlign w:val="center"/>
-            <w:hideMark/>
-          </w:tcPr>
-          <w:p>
-            <w:pPr>
-              <w:spacing w:after="0" w:line="240" w:lineRule="auto"/>
-              <w:jc w:val="center"/>
-              <w:rPr>
-                <w:b/>
-                <w:bCs/>
-                <w:kern w:val="0"/>
-                <w:szCs w:val="24"/>
-                <w14:ligatures w14:val="none"/>
-              </w:rPr>
-            </w:pPr>
-            <w:r>
-              <w:rPr>
-                <w:b/>
-                <w:bCs/>
-                <w:kern w:val="0"/>
-                <w:szCs w:val="24"/>
-                <w14:ligatures w14:val="none"/>
-              </w:rPr>
-              <w:t>Current Status</w:t>
-            </w:r>
-          </w:p>
-        </w:tc>
-        <w:tc>
-          <w:tcPr>
-            <w:tcW w:w="0" w:type="auto"/>
-            <w:vAlign w:val="center"/>
-            <w:hideMark/>
-          </w:tcPr>
-          <w:p>
-            <w:pPr>
-              <w:spacing w:after="0" w:line="240" w:lineRule="auto"/>
-              <w:jc w:val="center"/>
-              <w:rPr>
-                <w:b/>
-                <w:bCs/>
-                <w:kern w:val="0"/>
-                <w:szCs w:val="24"/>
-                <w14:ligatures w14:val="none"/>
-              </w:rPr>
-            </w:pPr>
-            <w:r>
-              <w:rPr>
-                <w:b/>
-                <w:bCs/>
-                <w:kern w:val="0"/>
-                <w:szCs w:val="24"/>
-                <w14:ligatures w14:val="none"/>
-              </w:rPr>
-              <w:t>Missing Feature</w:t>
-            </w:r>
-          </w:p>
-        </w:tc>
-      </w:tr>
-      <w:tr>
-        <w:trPr>
-          <w:tblCellSpacing w:w="15" w:type="dxa"/>
-        </w:trPr>
-        <w:tc>
-          <w:tcPr>
-            <w:tcW w:w="0" w:type="auto"/>
-            <w:vAlign w:val="center"/>
-            <w:hideMark/>
-          </w:tcPr>
-          <w:p>
-            <w:pPr>
-              <w:spacing w:after="0" w:line="240" w:lineRule="auto"/>
-              <w:rPr>
-                <w:kern w:val="0"/>
-                <w:szCs w:val="24"/>
-                <w14:ligatures w14:val="none"/>
-              </w:rPr>
-            </w:pPr>
-            <w:r>
-              <w:rPr>
-                <w:b/>
-                <w:bCs/>
-                <w:kern w:val="0"/>
-                <w:szCs w:val="24"/>
-                <w14:ligatures w14:val="none"/>
-              </w:rPr>
-              <w:t>Test Management</w:t>
-            </w:r>
-          </w:p>
-        </w:tc>
-        <w:tc>
-          <w:tcPr>
-            <w:tcW w:w="0" w:type="auto"/>
-            <w:vAlign w:val="center"/>
-            <w:hideMark/>
-          </w:tcPr>
-          <w:p>
-            <w:pPr>
-              <w:spacing w:after="0" w:line="240" w:lineRule="auto"/>
-              <w:rPr>
-                <w:kern w:val="0"/>
-                <w:szCs w:val="24"/>
-                <w14:ligatures w14:val="none"/>
-              </w:rPr>
-            </w:pPr>
-            <w:r>
-              <w:rPr>
-                <w:kern w:val="0"/>
-                <w:szCs w:val="24"/>
-                <w14:ligatures w14:val="none"/>
-              </w:rPr>
-              <w:t>No centralized platform for test cases.</w:t>
-            </w:r>
-          </w:p>
-        </w:tc>
-        <w:tc>
-          <w:tcPr>
-            <w:tcW w:w="0" w:type="auto"/>
-            <w:vAlign w:val="center"/>
-            <w:hideMark/>
-          </w:tcPr>
-          <w:p>
-            <w:pPr>
-              <w:spacing w:after="0" w:line="240" w:lineRule="auto"/>
-              <w:rPr>
-                <w:kern w:val="0"/>
-                <w:szCs w:val="24"/>
-                <w14:ligatures w14:val="none"/>
-              </w:rPr>
-            </w:pPr>
-            <w:r>
-              <w:rPr>
-                <w:kern w:val="0"/>
-                <w:szCs w:val="24"/>
-                <w14:ligatures w14:val="none"/>
-              </w:rPr>
-              <w:t>Unified platform to manage manual and automated tests.</w:t>
-            </w:r>
-          </w:p>
-        </w:tc>
-      </w:tr>
-      <w:tr>
-        <w:trPr>
-          <w:tblCellSpacing w:w="15" w:type="dxa"/>
-        </w:trPr>
-        <w:tc>
-          <w:tcPr>
-            <w:tcW w:w="0" w:type="auto"/>
-            <w:vAlign w:val="center"/>
-            <w:hideMark/>
-          </w:tcPr>
-          <w:p>
-            <w:pPr>
-              <w:spacing w:after="0" w:line="240" w:lineRule="auto"/>
-              <w:rPr>
-                <w:kern w:val="0"/>
-                <w:szCs w:val="24"/>
-                <w14:ligatures w14:val="none"/>
-              </w:rPr>
-            </w:pPr>
-            <w:r>
-              <w:rPr>
-                <w:b/>
-                <w:bCs/>
-                <w:kern w:val="0"/>
-                <w:szCs w:val="24"/>
-                <w14:ligatures w14:val="none"/>
-              </w:rPr>
-              <w:t>Real-Time Analytics</w:t>
-            </w:r>
-          </w:p>
-        </w:tc>
-        <w:tc>
-          <w:tcPr>
-            <w:tcW w:w="0" w:type="auto"/>
-            <w:vAlign w:val="center"/>
-            <w:hideMark/>
-          </w:tcPr>
-          <w:p>
-            <w:pPr>
-              <w:spacing w:after="0" w:line="240" w:lineRule="auto"/>
-              <w:rPr>
-                <w:kern w:val="0"/>
-                <w:szCs w:val="24"/>
-                <w14:ligatures w14:val="none"/>
-              </w:rPr>
-            </w:pPr>
-            <w:r>
-              <w:rPr>
-                <w:kern w:val="0"/>
-                <w:szCs w:val="24"/>
-                <w14:ligatures w14:val="none"/>
-              </w:rPr>
-              <w:t>Basic pass/fail reports only.</w:t>
-            </w:r>
-          </w:p>
-        </w:tc>
-        <w:tc>
-          <w:tcPr>
-            <w:tcW w:w="0" w:type="auto"/>
-            <w:vAlign w:val="center"/>
-            <w:hideMark/>
-          </w:tcPr>
-          <w:p>
-            <w:pPr>
-              <w:spacing w:after="0" w:line="240" w:lineRule="auto"/>
-              <w:rPr>
-                <w:kern w:val="0"/>
-                <w:szCs w:val="24"/>
-                <w14:ligatures w14:val="none"/>
-              </w:rPr>
-            </w:pPr>
-            <w:r>
-              <w:rPr>
-                <w:kern w:val="0"/>
-                <w:szCs w:val="24"/>
-                <w14:ligatures w14:val="none"/>
-              </w:rPr>
-              <w:t>Detailed dashboards with trends, insights, and test coverage metrics.</w:t>
-            </w:r>
-          </w:p>
-        </w:tc>
-      </w:tr>
-      <w:tr>
-        <w:trPr>
-          <w:tblCellSpacing w:w="15" w:type="dxa"/>
-        </w:trPr>
-        <w:tc>
-          <w:tcPr>
-            <w:tcW w:w="0" w:type="auto"/>
-            <w:vAlign w:val="center"/>
-            <w:hideMark/>
-          </w:tcPr>
-          <w:p>
-            <w:pPr>
-              <w:spacing w:after="0" w:line="240" w:lineRule="auto"/>
-              <w:rPr>
-                <w:kern w:val="0"/>
-                <w:szCs w:val="24"/>
-                <w14:ligatures w14:val="none"/>
-              </w:rPr>
-            </w:pPr>
-            <w:r>
-              <w:rPr>
-                <w:b/>
-                <w:bCs/>
-                <w:kern w:val="0"/>
-                <w:szCs w:val="24"/>
-                <w14:ligatures w14:val="none"/>
-              </w:rPr>
-              <w:t>Test Environment Management</w:t>
-            </w:r>
-          </w:p>
-        </w:tc>
-        <w:tc>
-          <w:tcPr>
-            <w:tcW w:w="0" w:type="auto"/>
-            <w:vAlign w:val="center"/>
-            <w:hideMark/>
-          </w:tcPr>
-          <w:p>
-            <w:pPr>
-              <w:spacing w:after="0" w:line="240" w:lineRule="auto"/>
-              <w:rPr>
-                <w:kern w:val="0"/>
-                <w:szCs w:val="24"/>
-                <w14:ligatures w14:val="none"/>
-              </w:rPr>
-            </w:pPr>
-            <w:r>
-              <w:rPr>
-                <w:kern w:val="0"/>
-                <w:szCs w:val="24"/>
-                <w14:ligatures w14:val="none"/>
-              </w:rPr>
-              <w:t>No automation for environments.</w:t>
-            </w:r>
-          </w:p>
-        </w:tc>
-        <w:tc>
-          <w:tcPr>
-            <w:tcW w:w="0" w:type="auto"/>
-            <w:vAlign w:val="center"/>
-            <w:hideMark/>
-          </w:tcPr>
-          <w:p>
-            <w:pPr>
-              <w:spacing w:after="0" w:line="240" w:lineRule="auto"/>
-              <w:rPr>
-                <w:kern w:val="0"/>
-                <w:szCs w:val="24"/>
-                <w14:ligatures w14:val="none"/>
-              </w:rPr>
-            </w:pPr>
-            <w:r>
-              <w:rPr>
-                <w:kern w:val="0"/>
-                <w:szCs w:val="24"/>
-                <w14:ligatures w14:val="none"/>
-              </w:rPr>
-              <w:t>Automated setup of test environments using tools like Docker or Kubernetes.</w:t>
-            </w:r>
-          </w:p>
-        </w:tc>
-      </w:tr>
-      <w:tr>
-        <w:trPr>
-          <w:tblCellSpacing w:w="15" w:type="dxa"/>
-        </w:trPr>
-        <w:tc>
-          <w:tcPr>
-            <w:tcW w:w="0" w:type="auto"/>
-            <w:vAlign w:val="center"/>
-            <w:hideMark/>
-          </w:tcPr>
-          <w:p>
-            <w:pPr>
-              <w:spacing w:after="0" w:line="240" w:lineRule="auto"/>
-              <w:rPr>
-                <w:kern w:val="0"/>
-                <w:szCs w:val="24"/>
-                <w14:ligatures w14:val="none"/>
-              </w:rPr>
-            </w:pPr>
-            <w:r>
-              <w:rPr>
-                <w:b/>
-                <w:bCs/>
-                <w:kern w:val="0"/>
-                <w:szCs w:val="24"/>
-                <w14:ligatures w14:val="none"/>
-              </w:rPr>
-              <w:t>Scalability for Large Tests</w:t>
-            </w:r>
-          </w:p>
-        </w:tc>
-        <w:tc>
-          <w:tcPr>
-            <w:tcW w:w="0" w:type="auto"/>
-            <w:vAlign w:val="center"/>
-            <w:hideMark/>
-          </w:tcPr>
-          <w:p>
-            <w:pPr>
-              <w:spacing w:after="0" w:line="240" w:lineRule="auto"/>
-              <w:rPr>
-                <w:kern w:val="0"/>
-                <w:szCs w:val="24"/>
-                <w14:ligatures w14:val="none"/>
-              </w:rPr>
-            </w:pPr>
-            <w:r>
-              <w:rPr>
-                <w:kern w:val="0"/>
-                <w:szCs w:val="24"/>
-                <w14:ligatures w14:val="none"/>
-              </w:rPr>
-              <w:t>Limited parallel test execution.</w:t>
-            </w:r>
-          </w:p>
-        </w:tc>
-        <w:tc>
-          <w:tcPr>
-            <w:tcW w:w="0" w:type="auto"/>
-            <w:vAlign w:val="center"/>
-            <w:hideMark/>
-          </w:tcPr>
-          <w:p>
-            <w:pPr>
-              <w:spacing w:after="0" w:line="240" w:lineRule="auto"/>
-              <w:rPr>
-                <w:kern w:val="0"/>
-                <w:szCs w:val="24"/>
-                <w14:ligatures w14:val="none"/>
-              </w:rPr>
-            </w:pPr>
-            <w:r>
-              <w:rPr>
-                <w:kern w:val="0"/>
-                <w:szCs w:val="24"/>
-                <w14:ligatures w14:val="none"/>
-              </w:rPr>
-              <w:t>Tools to run tests on multiple devices or browsers at once.</w:t>
-            </w:r>
-          </w:p>
-        </w:tc>
-      </w:tr>
-      <w:tr>
-        <w:trPr>
-          <w:tblCellSpacing w:w="15" w:type="dxa"/>
-        </w:trPr>
-        <w:tc>
-          <w:tcPr>
-            <w:tcW w:w="0" w:type="auto"/>
-            <w:vAlign w:val="center"/>
-            <w:hideMark/>
-          </w:tcPr>
-          <w:p>
-            <w:pPr>
-              <w:spacing w:after="0" w:line="240" w:lineRule="auto"/>
-              <w:rPr>
-                <w:kern w:val="0"/>
-                <w:szCs w:val="24"/>
-                <w14:ligatures w14:val="none"/>
-              </w:rPr>
-            </w:pPr>
-            <w:r>
-              <w:rPr>
-                <w:b/>
-                <w:bCs/>
-                <w:kern w:val="0"/>
-                <w:szCs w:val="24"/>
-                <w14:ligatures w14:val="none"/>
-              </w:rPr>
-              <w:t>Collaboration</w:t>
-            </w:r>
-          </w:p>
-        </w:tc>
-        <w:tc>
-          <w:tcPr>
-            <w:tcW w:w="0" w:type="auto"/>
-            <w:vAlign w:val="center"/>
-            <w:hideMark/>
-          </w:tcPr>
-          <w:p>
-            <w:pPr>
-              <w:spacing w:after="0" w:line="240" w:lineRule="auto"/>
-              <w:rPr>
-                <w:kern w:val="0"/>
-                <w:szCs w:val="24"/>
-                <w14:ligatures w14:val="none"/>
-              </w:rPr>
-            </w:pPr>
-            <w:r>
-              <w:rPr>
-                <w:kern w:val="0"/>
-                <w:szCs w:val="24"/>
-                <w14:ligatures w14:val="none"/>
-              </w:rPr>
-              <w:t>Minimal communication support.</w:t>
-            </w:r>
-          </w:p>
-        </w:tc>
-        <w:tc>
-          <w:tcPr>
-            <w:tcW w:w="0" w:type="auto"/>
-            <w:vAlign w:val="center"/>
-            <w:hideMark/>
-          </w:tcPr>
-          <w:p>
-            <w:pPr>
-              <w:spacing w:after="0" w:line="240" w:lineRule="auto"/>
-              <w:rPr>
-                <w:kern w:val="0"/>
-                <w:szCs w:val="24"/>
-                <w14:ligatures w14:val="none"/>
-              </w:rPr>
-            </w:pPr>
-            <w:r>
-              <w:rPr>
-                <w:kern w:val="0"/>
-                <w:szCs w:val="24"/>
-                <w14:ligatures w14:val="none"/>
-              </w:rPr>
-              <w:t>Built-in integrations for team tools like Slack or Jira.</w:t>
-            </w:r>
-          </w:p>
-        </w:tc>
-      </w:tr>
-    </w:tbl>
-    <w:p>
-      <w:pPr>
+        <w:rPr>
+          <w:szCs w:val="24"/>
+        </w:rPr>
+      </w:pPr>
+      <w:r>
+        <w:rPr>
+          <w:szCs w:val="24"/>
+        </w:rPr>
+        <w:t>No detailed insights or trend analysis for test results.</w:t>
+      </w:r>
+    </w:p>
+    <w:p>
+      <w:pPr>
+        <w:ind w:left="0" w:firstLine="0"/>
+        <w:rPr>
+          <w:szCs w:val="24"/>
+        </w:rPr>
+      </w:pPr>
+      <w:r>
+        <w:rPr>
+          <w:szCs w:val="24"/>
+        </w:rPr>
+        <w:t>3.</w:t>
+      </w:r>
+      <w:r>
+        <w:rPr>
+          <w:b/>
+          <w:bCs/>
+          <w:szCs w:val="24"/>
+        </w:rPr>
+        <w:t>Continuous Monitoring</w:t>
+      </w:r>
+      <w:r>
+        <w:rPr>
+          <w:szCs w:val="24"/>
+        </w:rPr>
+        <w:t>:</w:t>
+      </w:r>
+    </w:p>
+    <w:p>
+      <w:pPr>
+        <w:numPr>
+          <w:ilvl w:val="0"/>
+          <w:numId w:val="18"/>
+        </w:numPr>
+        <w:rPr>
+          <w:szCs w:val="24"/>
+        </w:rPr>
+      </w:pPr>
+      <w:r>
+        <w:rPr>
+          <w:szCs w:val="24"/>
+        </w:rPr>
+        <w:t>Lack of integration with post-deployment monitoring tools.</w:t>
+      </w:r>
+    </w:p>
+    <w:p>
+      <w:pPr>
+        <w:ind w:left="0" w:firstLine="0"/>
         <w:rPr>
           <w:szCs w:val="24"/>
         </w:rPr>
@@ -2266,36 +2364,8 @@
           <w:bCs/>
           <w:szCs w:val="24"/>
         </w:rPr>
-        <w:t xml:space="preserve">a. </w:t>
-      </w:r>
-      <w:proofErr w:type="spellStart"/>
-      <w:r>
-        <w:rPr>
-          <w:b/>
-          <w:bCs/>
-          <w:szCs w:val="24"/>
-        </w:rPr>
-        <w:t>Katalon</w:t>
-      </w:r>
-      <w:proofErr w:type="spellEnd"/>
-      <w:r>
-        <w:rPr>
-          <w:b/>
-          <w:bCs/>
-          <w:szCs w:val="24"/>
-        </w:rPr>
-        <w:t xml:space="preserve"> </w:t>
-      </w:r>
-      <w:proofErr w:type="spellStart"/>
-      <w:r>
-        <w:rPr>
-          <w:b/>
-          <w:bCs/>
-          <w:szCs w:val="24"/>
-        </w:rPr>
-        <w:t>TestOps</w:t>
-      </w:r>
-      <w:proofErr w:type="spellEnd"/>
+        <w:t>a. Katalon TestOps</w:t>
+      </w:r>
     </w:p>
     <w:p>
       <w:pPr>
@@ -2345,7 +2415,6 @@
           <w:bCs/>
           <w:szCs w:val="24"/>
         </w:rPr>
-        <w:lastRenderedPageBreak/>
         <w:t>How It Helps:</w:t>
       </w:r>
     </w:p>
@@ -2423,18 +2492,8 @@
           <w:bCs/>
           <w:szCs w:val="24"/>
         </w:rPr>
-        <w:t xml:space="preserve">b. </w:t>
-      </w:r>
-      <w:proofErr w:type="spellStart"/>
-      <w:r>
-        <w:rPr>
-          <w:b/>
-          <w:bCs/>
-          <w:szCs w:val="24"/>
-        </w:rPr>
-        <w:t>Testkube</w:t>
-      </w:r>
-      <w:proofErr w:type="spellEnd"/>
+        <w:t>b. Testkube</w:t>
+      </w:r>
     </w:p>
     <w:p>
       <w:pPr>
@@ -2484,6 +2543,7 @@
           <w:bCs/>
           <w:szCs w:val="24"/>
         </w:rPr>
+        <w:lastRenderedPageBreak/>
         <w:t>How It Helps:</w:t>
       </w:r>
     </w:p>
@@ -2680,33 +2740,11 @@
                 <w:szCs w:val="24"/>
               </w:rPr>
             </w:pPr>
-            <w:proofErr w:type="spellStart"/>
             <w:r>
               <w:rPr>
                 <w:szCs w:val="24"/>
               </w:rPr>
-              <w:t>Katalon</w:t>
-            </w:r>
-            <w:proofErr w:type="spellEnd"/>
-            <w:r>
-              <w:rPr>
-                <w:szCs w:val="24"/>
-              </w:rPr>
-              <w:t xml:space="preserve"> </w:t>
-            </w:r>
-            <w:proofErr w:type="spellStart"/>
-            <w:r>
-              <w:rPr>
-                <w:szCs w:val="24"/>
-              </w:rPr>
-              <w:t>TestOps</w:t>
-            </w:r>
-            <w:proofErr w:type="spellEnd"/>
-            <w:r>
-              <w:rPr>
-                <w:szCs w:val="24"/>
-              </w:rPr>
-              <w:t>, TestRail</w:t>
+              <w:t>Katalon TestOps, TestRail</w:t>
             </w:r>
           </w:p>
         </w:tc>
@@ -2749,28 +2787,12 @@
                 <w:szCs w:val="24"/>
               </w:rPr>
             </w:pPr>
-            <w:proofErr w:type="spellStart"/>
             <w:r>
               <w:rPr>
                 <w:szCs w:val="24"/>
               </w:rPr>
-              <w:t>Katalon</w:t>
+              <w:t>Katalon Analytics, Allure TestOps</w:t>
             </w:r>
-            <w:proofErr w:type="spellEnd"/>
-            <w:r>
-              <w:rPr>
-                <w:szCs w:val="24"/>
-              </w:rPr>
-              <w:t xml:space="preserve"> Analytics, Allure </w:t>
-            </w:r>
-            <w:proofErr w:type="spellStart"/>
-            <w:r>
-              <w:rPr>
-                <w:szCs w:val="24"/>
-              </w:rPr>
-              <w:t>TestOps</w:t>
-            </w:r>
-            <w:proofErr w:type="spellEnd"/>
           </w:p>
         </w:tc>
       </w:tr>
@@ -2812,19 +2834,11 @@
                 <w:szCs w:val="24"/>
               </w:rPr>
             </w:pPr>
-            <w:proofErr w:type="spellStart"/>
             <w:r>
               <w:rPr>
                 <w:szCs w:val="24"/>
               </w:rPr>
-              <w:t>Testkube</w:t>
-            </w:r>
-            <w:proofErr w:type="spellEnd"/>
-            <w:r>
-              <w:rPr>
-                <w:szCs w:val="24"/>
-              </w:rPr>
-              <w:t>, Terraform, Docker</w:t>
+              <w:t>Testkube, Terraform, Docker</w:t>
             </w:r>
           </w:p>
         </w:tc>
@@ -2871,21 +2885,7 @@
               <w:rPr>
                 <w:szCs w:val="24"/>
               </w:rPr>
-              <w:t xml:space="preserve">Selenium Grid, </w:t>
-            </w:r>
-            <w:proofErr w:type="spellStart"/>
-            <w:r>
-              <w:rPr>
-                <w:szCs w:val="24"/>
-              </w:rPr>
-              <w:t>BrowserStack</w:t>
-            </w:r>
-            <w:proofErr w:type="spellEnd"/>
-            <w:r>
-              <w:rPr>
-                <w:szCs w:val="24"/>
-              </w:rPr>
-              <w:t>, Sauce Labs</w:t>
+              <w:t>Selenium Grid, BrowserStack, Sauce Labs</w:t>
             </w:r>
           </w:p>
         </w:tc>
@@ -2963,29 +2963,7 @@
           <w:sz w:val="32"/>
           <w:szCs w:val="32"/>
         </w:rPr>
-        <w:t xml:space="preserve">How Can You Implement </w:t>
-      </w:r>
-      <w:proofErr w:type="spellStart"/>
-      <w:r>
-        <w:rPr>
-          <w:b/>
-          <w:bCs/>
-          <w:color w:val="4472C4" w:themeColor="accent1"/>
-          <w:sz w:val="32"/>
-          <w:szCs w:val="32"/>
-        </w:rPr>
-        <w:t>TestOps</w:t>
-      </w:r>
-      <w:proofErr w:type="spellEnd"/>
-      <w:r>
-        <w:rPr>
-          <w:b/>
-          <w:bCs/>
-          <w:color w:val="4472C4" w:themeColor="accent1"/>
-          <w:sz w:val="32"/>
-          <w:szCs w:val="32"/>
-        </w:rPr>
-        <w:t>?</w:t>
+        <w:t>How Can You Implement TestOps?</w:t>
       </w:r>
     </w:p>
     <w:p>
@@ -3081,34 +3059,14 @@
         </w:rPr>
         <w:t xml:space="preserve">Use </w:t>
       </w:r>
-      <w:proofErr w:type="spellStart"/>
-      <w:r>
-        <w:rPr>
-          <w:b/>
-          <w:bCs/>
-          <w:szCs w:val="24"/>
-        </w:rPr>
-        <w:t>Katalon</w:t>
-      </w:r>
-      <w:proofErr w:type="spellEnd"/>
-      <w:r>
-        <w:rPr>
-          <w:b/>
-          <w:bCs/>
-          <w:szCs w:val="24"/>
-        </w:rPr>
-        <w:t xml:space="preserve"> </w:t>
-      </w:r>
-      <w:proofErr w:type="spellStart"/>
-      <w:r>
-        <w:rPr>
-          <w:b/>
-          <w:bCs/>
-          <w:szCs w:val="24"/>
-        </w:rPr>
-        <w:t>TestOps</w:t>
-      </w:r>
-      <w:proofErr w:type="spellEnd"/>
+      <w:r>
+        <w:rPr>
+          <w:b/>
+          <w:bCs/>
+          <w:szCs w:val="24"/>
+        </w:rPr>
+        <w:t>Katalon TestOps</w:t>
+      </w:r>
       <w:r>
         <w:rPr>
           <w:szCs w:val="24"/>
@@ -3135,7 +3093,6 @@
         </w:rPr>
         <w:t xml:space="preserve">Use </w:t>
       </w:r>
-      <w:proofErr w:type="spellStart"/>
       <w:r>
         <w:rPr>
           <w:b/>
@@ -3144,7 +3101,6 @@
         </w:rPr>
         <w:t>Testkube</w:t>
       </w:r>
-      <w:proofErr w:type="spellEnd"/>
       <w:r>
         <w:rPr>
           <w:szCs w:val="24"/>
@@ -3206,47 +3162,32 @@
         <w:rPr>
           <w:szCs w:val="24"/>
         </w:rPr>
-        <w:t xml:space="preserve">Migrate existing tests into the </w:t>
-      </w:r>
-      <w:proofErr w:type="spellStart"/>
-      <w:r>
-        <w:rPr>
-          <w:szCs w:val="24"/>
-        </w:rPr>
-        <w:t>TestOps</w:t>
-      </w:r>
-      <w:proofErr w:type="spellEnd"/>
-      <w:r>
-        <w:rPr>
-          <w:szCs w:val="24"/>
-        </w:rPr>
-        <w:t xml:space="preserve"> platform.</w:t>
-      </w:r>
-    </w:p>
-    <w:p>
-      <w:pPr>
-        <w:rPr>
-          <w:b/>
-          <w:bCs/>
-          <w:szCs w:val="24"/>
-        </w:rPr>
-      </w:pPr>
-    </w:p>
-    <w:p>
-      <w:pPr>
-        <w:rPr>
-          <w:b/>
-          <w:bCs/>
-          <w:szCs w:val="24"/>
-        </w:rPr>
-      </w:pPr>
-      <w:r>
-        <w:rPr>
-          <w:b/>
-          <w:bCs/>
-          <w:szCs w:val="24"/>
-        </w:rPr>
-        <w:lastRenderedPageBreak/>
+        <w:t>Migrate existing tests into the TestOps platform.</w:t>
+      </w:r>
+    </w:p>
+    <w:p>
+      <w:pPr>
+        <w:rPr>
+          <w:b/>
+          <w:bCs/>
+          <w:szCs w:val="24"/>
+        </w:rPr>
+      </w:pPr>
+    </w:p>
+    <w:p>
+      <w:pPr>
+        <w:rPr>
+          <w:b/>
+          <w:bCs/>
+          <w:szCs w:val="24"/>
+        </w:rPr>
+      </w:pPr>
+      <w:r>
+        <w:rPr>
+          <w:b/>
+          <w:bCs/>
+          <w:szCs w:val="24"/>
+        </w:rPr>
         <w:t>Step 4: Train Your Team</w:t>
       </w:r>
     </w:p>
@@ -3364,6 +3305,7 @@
           <w:sz w:val="32"/>
           <w:szCs w:val="32"/>
         </w:rPr>
+        <w:lastRenderedPageBreak/>
         <w:t>Conclusion</w:t>
       </w:r>
     </w:p>
@@ -3371,37 +3313,8 @@
       <w:pPr>
         <w:pStyle w:val="NormalWeb"/>
       </w:pPr>
-      <w:proofErr w:type="spellStart"/>
-      <w:r>
-        <w:t>TestOps</w:t>
-      </w:r>
-      <w:proofErr w:type="spellEnd"/>
-      <w:r>
-        <w:t xml:space="preserve"> is not just a tool; it’s a way of transforming how testing fits into software development. By adopting </w:t>
-      </w:r>
-      <w:proofErr w:type="spellStart"/>
-      <w:r>
-        <w:t>TestOps</w:t>
-      </w:r>
-      <w:proofErr w:type="spellEnd"/>
-      <w:r>
-        <w:t xml:space="preserve"> tools like </w:t>
-      </w:r>
-      <w:proofErr w:type="spellStart"/>
-      <w:r>
-        <w:t>Katalon</w:t>
-      </w:r>
-      <w:proofErr w:type="spellEnd"/>
-      <w:r>
-        <w:t xml:space="preserve"> or </w:t>
-      </w:r>
-      <w:proofErr w:type="spellStart"/>
-      <w:r>
-        <w:t>Testkube</w:t>
-      </w:r>
-      <w:proofErr w:type="spellEnd"/>
-      <w:r>
-        <w:t xml:space="preserve"> and filling gaps in your current framework, your organization can achieve faster releases, better quality, and more efficient collaboration.</w:t>
+      <w:r>
+        <w:t>TestOps is not just a tool; it’s a way of transforming how testing fits into software development. By adopting TestOps tools like Katalon or Testkube and filling gaps in your current framework, your organization can achieve faster releases, better quality, and more efficient collaboration.</w:t>
       </w:r>
     </w:p>
     <w:p>
@@ -3425,6 +3338,155 @@
 <file path=word/numbering.xml><?xml version="1.0" encoding="utf-8"?>
 <w:numbering xmlns:wpc="http://schemas.microsoft.com/office/word/2010/wordprocessingCanvas" xmlns:cx="http://schemas.microsoft.com/office/drawing/2014/chartex" xmlns:cx1="http://schemas.microsoft.com/office/drawing/2015/9/8/chartex" xmlns:cx2="http://schemas.microsoft.com/office/drawing/2015/10/21/chartex" xmlns:cx3="http://schemas.microsoft.com/office/drawing/2016/5/9/chartex" xmlns:cx4="http://schemas.microsoft.com/office/drawing/2016/5/10/chartex" xmlns:cx5="http://schemas.microsoft.com/office/drawing/2016/5/11/chartex" xmlns:cx6="http://schemas.microsoft.com/office/drawing/2016/5/12/chartex" xmlns:cx7="http://schemas.microsoft.com/office/drawing/2016/5/13/chartex" xmlns:cx8="http://schemas.microsoft.com/office/drawing/2016/5/14/chartex" xmlns:mc="http://schemas.openxmlformats.org/markup-compatibility/2006" xmlns:aink="http://schemas.microsoft.com/office/drawing/2016/ink" xmlns:am3d="http://schemas.microsoft.com/office/drawing/2017/model3d" xmlns:o="urn:schemas-microsoft-com:office:office" xmlns:oel="http://schemas.microsoft.com/office/2019/extlst" xmlns:r="http://schemas.openxmlformats.org/officeDocument/2006/relationships" xmlns:m="http://schemas.openxmlformats.org/officeDocument/2006/math" xmlns:v="urn:schemas-microsoft-com:vml" xmlns:wp14="http://schemas.microsoft.com/office/word/2010/wordprocessingDrawing" xmlns:wp="http://schemas.openxmlformats.org/drawingml/2006/wordprocessingDrawing" xmlns:w10="urn:schemas-microsoft-com:office:word" xmlns:w="http://schemas.openxmlformats.org/wordprocessingml/2006/main" xmlns:w14="http://schemas.microsoft.com/office/word/2010/wordml" xmlns:w15="http://schemas.microsoft.com/office/word/2012/wordml" xmlns:w16cex="http://schemas.microsoft.com/office/word/2018/wordml/cex" xmlns:w16cid="http://schemas.microsoft.com/office/word/2016/wordml/cid" xmlns:w16="http://schemas.microsoft.com/office/word/2018/wordml" xmlns:w16du="http://schemas.microsoft.com/office/word/2023/wordml/word16du" xmlns:w16sdtdh="http://schemas.microsoft.com/office/word/2020/wordml/sdtdatahash" xmlns:w16se="http://schemas.microsoft.com/office/word/2015/wordml/symex" xmlns:wpg="http://schemas.microsoft.com/office/word/2010/wordprocessingGroup" xmlns:wpi="http://schemas.microsoft.com/office/word/2010/wordprocessingInk" xmlns:wne="http://schemas.microsoft.com/office/word/2006/wordml" xmlns:wps="http://schemas.microsoft.com/office/word/2010/wordprocessingShape" mc:Ignorable="w14 w15 w16se w16cid w16 w16cex w16sdtdh w16du wp14">
   <w:abstractNum w:abstractNumId="0" w15:restartNumberingAfterBreak="0">
+    <w:nsid w:val="04ED2A00"/>
+    <w:multiLevelType w:val="multilevel"/>
+    <w:tmpl w:val="DC9A83D8"/>
+    <w:lvl w:ilvl="0">
+      <w:start w:val="1"/>
+      <w:numFmt w:val="bullet"/>
+      <w:lvlText w:val=""/>
+      <w:lvlJc w:val="left"/>
+      <w:pPr>
+        <w:tabs>
+          <w:tab w:val="num" w:pos="720"/>
+        </w:tabs>
+        <w:ind w:left="720" w:hanging="360"/>
+      </w:pPr>
+      <w:rPr>
+        <w:rFonts w:ascii="Symbol" w:hAnsi="Symbol" w:hint="default"/>
+        <w:sz w:val="20"/>
+      </w:rPr>
+    </w:lvl>
+    <w:lvl w:ilvl="1" w:tentative="1">
+      <w:start w:val="1"/>
+      <w:numFmt w:val="bullet"/>
+      <w:lvlText w:val="o"/>
+      <w:lvlJc w:val="left"/>
+      <w:pPr>
+        <w:tabs>
+          <w:tab w:val="num" w:pos="1440"/>
+        </w:tabs>
+        <w:ind w:left="1440" w:hanging="360"/>
+      </w:pPr>
+      <w:rPr>
+        <w:rFonts w:ascii="Courier New" w:hAnsi="Courier New" w:hint="default"/>
+        <w:sz w:val="20"/>
+      </w:rPr>
+    </w:lvl>
+    <w:lvl w:ilvl="2" w:tentative="1">
+      <w:start w:val="1"/>
+      <w:numFmt w:val="bullet"/>
+      <w:lvlText w:val=""/>
+      <w:lvlJc w:val="left"/>
+      <w:pPr>
+        <w:tabs>
+          <w:tab w:val="num" w:pos="2160"/>
+        </w:tabs>
+        <w:ind w:left="2160" w:hanging="360"/>
+      </w:pPr>
+      <w:rPr>
+        <w:rFonts w:ascii="Wingdings" w:hAnsi="Wingdings" w:hint="default"/>
+        <w:sz w:val="20"/>
+      </w:rPr>
+    </w:lvl>
+    <w:lvl w:ilvl="3" w:tentative="1">
+      <w:start w:val="1"/>
+      <w:numFmt w:val="bullet"/>
+      <w:lvlText w:val=""/>
+      <w:lvlJc w:val="left"/>
+      <w:pPr>
+        <w:tabs>
+          <w:tab w:val="num" w:pos="2880"/>
+        </w:tabs>
+        <w:ind w:left="2880" w:hanging="360"/>
+      </w:pPr>
+      <w:rPr>
+        <w:rFonts w:ascii="Wingdings" w:hAnsi="Wingdings" w:hint="default"/>
+        <w:sz w:val="20"/>
+      </w:rPr>
+    </w:lvl>
+    <w:lvl w:ilvl="4" w:tentative="1">
+      <w:start w:val="1"/>
+      <w:numFmt w:val="bullet"/>
+      <w:lvlText w:val=""/>
+      <w:lvlJc w:val="left"/>
+      <w:pPr>
+        <w:tabs>
+          <w:tab w:val="num" w:pos="3600"/>
+        </w:tabs>
+        <w:ind w:left="3600" w:hanging="360"/>
+      </w:pPr>
+      <w:rPr>
+        <w:rFonts w:ascii="Wingdings" w:hAnsi="Wingdings" w:hint="default"/>
+        <w:sz w:val="20"/>
+      </w:rPr>
+    </w:lvl>
+    <w:lvl w:ilvl="5" w:tentative="1">
+      <w:start w:val="1"/>
+      <w:numFmt w:val="bullet"/>
+      <w:lvlText w:val=""/>
+      <w:lvlJc w:val="left"/>
+      <w:pPr>
+        <w:tabs>
+          <w:tab w:val="num" w:pos="4320"/>
+        </w:tabs>
+        <w:ind w:left="4320" w:hanging="360"/>
+      </w:pPr>
+      <w:rPr>
+        <w:rFonts w:ascii="Wingdings" w:hAnsi="Wingdings" w:hint="default"/>
+        <w:sz w:val="20"/>
+      </w:rPr>
+    </w:lvl>
+    <w:lvl w:ilvl="6" w:tentative="1">
+      <w:start w:val="1"/>
+      <w:numFmt w:val="bullet"/>
+      <w:lvlText w:val=""/>
+      <w:lvlJc w:val="left"/>
+      <w:pPr>
+        <w:tabs>
+          <w:tab w:val="num" w:pos="5040"/>
+        </w:tabs>
+        <w:ind w:left="5040" w:hanging="360"/>
+      </w:pPr>
+      <w:rPr>
+        <w:rFonts w:ascii="Wingdings" w:hAnsi="Wingdings" w:hint="default"/>
+        <w:sz w:val="20"/>
+      </w:rPr>
+    </w:lvl>
+    <w:lvl w:ilvl="7" w:tentative="1">
+      <w:start w:val="1"/>
+      <w:numFmt w:val="bullet"/>
+      <w:lvlText w:val=""/>
+      <w:lvlJc w:val="left"/>
+      <w:pPr>
+        <w:tabs>
+          <w:tab w:val="num" w:pos="5760"/>
+        </w:tabs>
+        <w:ind w:left="5760" w:hanging="360"/>
+      </w:pPr>
+      <w:rPr>
+        <w:rFonts w:ascii="Wingdings" w:hAnsi="Wingdings" w:hint="default"/>
+        <w:sz w:val="20"/>
+      </w:rPr>
+    </w:lvl>
+    <w:lvl w:ilvl="8" w:tentative="1">
+      <w:start w:val="1"/>
+      <w:numFmt w:val="bullet"/>
+      <w:lvlText w:val=""/>
+      <w:lvlJc w:val="left"/>
+      <w:pPr>
+        <w:tabs>
+          <w:tab w:val="num" w:pos="6480"/>
+        </w:tabs>
+        <w:ind w:left="6480" w:hanging="360"/>
+      </w:pPr>
+      <w:rPr>
+        <w:rFonts w:ascii="Wingdings" w:hAnsi="Wingdings" w:hint="default"/>
+        <w:sz w:val="20"/>
+      </w:rPr>
+    </w:lvl>
+  </w:abstractNum>
+  <w:abstractNum w:abstractNumId="1" w15:restartNumberingAfterBreak="0">
     <w:nsid w:val="08332F63"/>
     <w:multiLevelType w:val="multilevel"/>
     <w:tmpl w:val="5AD63BDA"/>
@@ -3541,7 +3603,7 @@
       </w:pPr>
     </w:lvl>
   </w:abstractNum>
-  <w:abstractNum w:abstractNumId="1" w15:restartNumberingAfterBreak="0">
+  <w:abstractNum w:abstractNumId="2" w15:restartNumberingAfterBreak="0">
     <w:nsid w:val="105125CE"/>
     <w:multiLevelType w:val="multilevel"/>
     <w:tmpl w:val="2DB8549A"/>
@@ -3690,7 +3752,156 @@
       </w:rPr>
     </w:lvl>
   </w:abstractNum>
-  <w:abstractNum w:abstractNumId="2" w15:restartNumberingAfterBreak="0">
+  <w:abstractNum w:abstractNumId="3" w15:restartNumberingAfterBreak="0">
+    <w:nsid w:val="1AEB4E16"/>
+    <w:multiLevelType w:val="multilevel"/>
+    <w:tmpl w:val="F074420A"/>
+    <w:lvl w:ilvl="0">
+      <w:start w:val="1"/>
+      <w:numFmt w:val="bullet"/>
+      <w:lvlText w:val=""/>
+      <w:lvlJc w:val="left"/>
+      <w:pPr>
+        <w:tabs>
+          <w:tab w:val="num" w:pos="720"/>
+        </w:tabs>
+        <w:ind w:left="720" w:hanging="360"/>
+      </w:pPr>
+      <w:rPr>
+        <w:rFonts w:ascii="Symbol" w:hAnsi="Symbol" w:hint="default"/>
+        <w:sz w:val="20"/>
+      </w:rPr>
+    </w:lvl>
+    <w:lvl w:ilvl="1" w:tentative="1">
+      <w:start w:val="1"/>
+      <w:numFmt w:val="bullet"/>
+      <w:lvlText w:val="o"/>
+      <w:lvlJc w:val="left"/>
+      <w:pPr>
+        <w:tabs>
+          <w:tab w:val="num" w:pos="1440"/>
+        </w:tabs>
+        <w:ind w:left="1440" w:hanging="360"/>
+      </w:pPr>
+      <w:rPr>
+        <w:rFonts w:ascii="Courier New" w:hAnsi="Courier New" w:hint="default"/>
+        <w:sz w:val="20"/>
+      </w:rPr>
+    </w:lvl>
+    <w:lvl w:ilvl="2" w:tentative="1">
+      <w:start w:val="1"/>
+      <w:numFmt w:val="bullet"/>
+      <w:lvlText w:val=""/>
+      <w:lvlJc w:val="left"/>
+      <w:pPr>
+        <w:tabs>
+          <w:tab w:val="num" w:pos="2160"/>
+        </w:tabs>
+        <w:ind w:left="2160" w:hanging="360"/>
+      </w:pPr>
+      <w:rPr>
+        <w:rFonts w:ascii="Wingdings" w:hAnsi="Wingdings" w:hint="default"/>
+        <w:sz w:val="20"/>
+      </w:rPr>
+    </w:lvl>
+    <w:lvl w:ilvl="3" w:tentative="1">
+      <w:start w:val="1"/>
+      <w:numFmt w:val="bullet"/>
+      <w:lvlText w:val=""/>
+      <w:lvlJc w:val="left"/>
+      <w:pPr>
+        <w:tabs>
+          <w:tab w:val="num" w:pos="2880"/>
+        </w:tabs>
+        <w:ind w:left="2880" w:hanging="360"/>
+      </w:pPr>
+      <w:rPr>
+        <w:rFonts w:ascii="Wingdings" w:hAnsi="Wingdings" w:hint="default"/>
+        <w:sz w:val="20"/>
+      </w:rPr>
+    </w:lvl>
+    <w:lvl w:ilvl="4" w:tentative="1">
+      <w:start w:val="1"/>
+      <w:numFmt w:val="bullet"/>
+      <w:lvlText w:val=""/>
+      <w:lvlJc w:val="left"/>
+      <w:pPr>
+        <w:tabs>
+          <w:tab w:val="num" w:pos="3600"/>
+        </w:tabs>
+        <w:ind w:left="3600" w:hanging="360"/>
+      </w:pPr>
+      <w:rPr>
+        <w:rFonts w:ascii="Wingdings" w:hAnsi="Wingdings" w:hint="default"/>
+        <w:sz w:val="20"/>
+      </w:rPr>
+    </w:lvl>
+    <w:lvl w:ilvl="5" w:tentative="1">
+      <w:start w:val="1"/>
+      <w:numFmt w:val="bullet"/>
+      <w:lvlText w:val=""/>
+      <w:lvlJc w:val="left"/>
+      <w:pPr>
+        <w:tabs>
+          <w:tab w:val="num" w:pos="4320"/>
+        </w:tabs>
+        <w:ind w:left="4320" w:hanging="360"/>
+      </w:pPr>
+      <w:rPr>
+        <w:rFonts w:ascii="Wingdings" w:hAnsi="Wingdings" w:hint="default"/>
+        <w:sz w:val="20"/>
+      </w:rPr>
+    </w:lvl>
+    <w:lvl w:ilvl="6" w:tentative="1">
+      <w:start w:val="1"/>
+      <w:numFmt w:val="bullet"/>
+      <w:lvlText w:val=""/>
+      <w:lvlJc w:val="left"/>
+      <w:pPr>
+        <w:tabs>
+          <w:tab w:val="num" w:pos="5040"/>
+        </w:tabs>
+        <w:ind w:left="5040" w:hanging="360"/>
+      </w:pPr>
+      <w:rPr>
+        <w:rFonts w:ascii="Wingdings" w:hAnsi="Wingdings" w:hint="default"/>
+        <w:sz w:val="20"/>
+      </w:rPr>
+    </w:lvl>
+    <w:lvl w:ilvl="7" w:tentative="1">
+      <w:start w:val="1"/>
+      <w:numFmt w:val="bullet"/>
+      <w:lvlText w:val=""/>
+      <w:lvlJc w:val="left"/>
+      <w:pPr>
+        <w:tabs>
+          <w:tab w:val="num" w:pos="5760"/>
+        </w:tabs>
+        <w:ind w:left="5760" w:hanging="360"/>
+      </w:pPr>
+      <w:rPr>
+        <w:rFonts w:ascii="Wingdings" w:hAnsi="Wingdings" w:hint="default"/>
+        <w:sz w:val="20"/>
+      </w:rPr>
+    </w:lvl>
+    <w:lvl w:ilvl="8" w:tentative="1">
+      <w:start w:val="1"/>
+      <w:numFmt w:val="bullet"/>
+      <w:lvlText w:val=""/>
+      <w:lvlJc w:val="left"/>
+      <w:pPr>
+        <w:tabs>
+          <w:tab w:val="num" w:pos="6480"/>
+        </w:tabs>
+        <w:ind w:left="6480" w:hanging="360"/>
+      </w:pPr>
+      <w:rPr>
+        <w:rFonts w:ascii="Wingdings" w:hAnsi="Wingdings" w:hint="default"/>
+        <w:sz w:val="20"/>
+      </w:rPr>
+    </w:lvl>
+  </w:abstractNum>
+  <w:abstractNum w:abstractNumId="4" w15:restartNumberingAfterBreak="0">
     <w:nsid w:val="1C3C589A"/>
     <w:multiLevelType w:val="multilevel"/>
     <w:tmpl w:val="925C53AC"/>
@@ -3839,7 +4050,7 @@
       </w:rPr>
     </w:lvl>
   </w:abstractNum>
-  <w:abstractNum w:abstractNumId="3" w15:restartNumberingAfterBreak="0">
+  <w:abstractNum w:abstractNumId="5" w15:restartNumberingAfterBreak="0">
     <w:nsid w:val="33061B91"/>
     <w:multiLevelType w:val="multilevel"/>
     <w:tmpl w:val="62365182"/>
@@ -3988,7 +4199,7 @@
       </w:rPr>
     </w:lvl>
   </w:abstractNum>
-  <w:abstractNum w:abstractNumId="4" w15:restartNumberingAfterBreak="0">
+  <w:abstractNum w:abstractNumId="6" w15:restartNumberingAfterBreak="0">
     <w:nsid w:val="37EC07EB"/>
     <w:multiLevelType w:val="hybridMultilevel"/>
     <w:tmpl w:val="D102DFC6"/>
@@ -4101,7 +4312,7 @@
       </w:rPr>
     </w:lvl>
   </w:abstractNum>
-  <w:abstractNum w:abstractNumId="5" w15:restartNumberingAfterBreak="0">
+  <w:abstractNum w:abstractNumId="7" w15:restartNumberingAfterBreak="0">
     <w:nsid w:val="39D01B25"/>
     <w:multiLevelType w:val="multilevel"/>
     <w:tmpl w:val="42C26194"/>
@@ -4250,7 +4461,7 @@
       </w:rPr>
     </w:lvl>
   </w:abstractNum>
-  <w:abstractNum w:abstractNumId="6" w15:restartNumberingAfterBreak="0">
+  <w:abstractNum w:abstractNumId="8" w15:restartNumberingAfterBreak="0">
     <w:nsid w:val="4F972364"/>
     <w:multiLevelType w:val="multilevel"/>
     <w:tmpl w:val="B668283C"/>
@@ -4399,7 +4610,422 @@
       </w:rPr>
     </w:lvl>
   </w:abstractNum>
-  <w:abstractNum w:abstractNumId="7" w15:restartNumberingAfterBreak="0">
+  <w:abstractNum w:abstractNumId="9" w15:restartNumberingAfterBreak="0">
+    <w:nsid w:val="52F542BB"/>
+    <w:multiLevelType w:val="multilevel"/>
+    <w:tmpl w:val="67B8707A"/>
+    <w:lvl w:ilvl="0">
+      <w:start w:val="1"/>
+      <w:numFmt w:val="bullet"/>
+      <w:lvlText w:val=""/>
+      <w:lvlJc w:val="left"/>
+      <w:pPr>
+        <w:tabs>
+          <w:tab w:val="num" w:pos="720"/>
+        </w:tabs>
+        <w:ind w:left="720" w:hanging="360"/>
+      </w:pPr>
+      <w:rPr>
+        <w:rFonts w:ascii="Symbol" w:hAnsi="Symbol" w:hint="default"/>
+        <w:sz w:val="20"/>
+      </w:rPr>
+    </w:lvl>
+    <w:lvl w:ilvl="1" w:tentative="1">
+      <w:start w:val="1"/>
+      <w:numFmt w:val="bullet"/>
+      <w:lvlText w:val="o"/>
+      <w:lvlJc w:val="left"/>
+      <w:pPr>
+        <w:tabs>
+          <w:tab w:val="num" w:pos="1440"/>
+        </w:tabs>
+        <w:ind w:left="1440" w:hanging="360"/>
+      </w:pPr>
+      <w:rPr>
+        <w:rFonts w:ascii="Courier New" w:hAnsi="Courier New" w:hint="default"/>
+        <w:sz w:val="20"/>
+      </w:rPr>
+    </w:lvl>
+    <w:lvl w:ilvl="2" w:tentative="1">
+      <w:start w:val="1"/>
+      <w:numFmt w:val="bullet"/>
+      <w:lvlText w:val=""/>
+      <w:lvlJc w:val="left"/>
+      <w:pPr>
+        <w:tabs>
+          <w:tab w:val="num" w:pos="2160"/>
+        </w:tabs>
+        <w:ind w:left="2160" w:hanging="360"/>
+      </w:pPr>
+      <w:rPr>
+        <w:rFonts w:ascii="Wingdings" w:hAnsi="Wingdings" w:hint="default"/>
+        <w:sz w:val="20"/>
+      </w:rPr>
+    </w:lvl>
+    <w:lvl w:ilvl="3" w:tentative="1">
+      <w:start w:val="1"/>
+      <w:numFmt w:val="bullet"/>
+      <w:lvlText w:val=""/>
+      <w:lvlJc w:val="left"/>
+      <w:pPr>
+        <w:tabs>
+          <w:tab w:val="num" w:pos="2880"/>
+        </w:tabs>
+        <w:ind w:left="2880" w:hanging="360"/>
+      </w:pPr>
+      <w:rPr>
+        <w:rFonts w:ascii="Wingdings" w:hAnsi="Wingdings" w:hint="default"/>
+        <w:sz w:val="20"/>
+      </w:rPr>
+    </w:lvl>
+    <w:lvl w:ilvl="4" w:tentative="1">
+      <w:start w:val="1"/>
+      <w:numFmt w:val="bullet"/>
+      <w:lvlText w:val=""/>
+      <w:lvlJc w:val="left"/>
+      <w:pPr>
+        <w:tabs>
+          <w:tab w:val="num" w:pos="3600"/>
+        </w:tabs>
+        <w:ind w:left="3600" w:hanging="360"/>
+      </w:pPr>
+      <w:rPr>
+        <w:rFonts w:ascii="Wingdings" w:hAnsi="Wingdings" w:hint="default"/>
+        <w:sz w:val="20"/>
+      </w:rPr>
+    </w:lvl>
+    <w:lvl w:ilvl="5" w:tentative="1">
+      <w:start w:val="1"/>
+      <w:numFmt w:val="bullet"/>
+      <w:lvlText w:val=""/>
+      <w:lvlJc w:val="left"/>
+      <w:pPr>
+        <w:tabs>
+          <w:tab w:val="num" w:pos="4320"/>
+        </w:tabs>
+        <w:ind w:left="4320" w:hanging="360"/>
+      </w:pPr>
+      <w:rPr>
+        <w:rFonts w:ascii="Wingdings" w:hAnsi="Wingdings" w:hint="default"/>
+        <w:sz w:val="20"/>
+      </w:rPr>
+    </w:lvl>
+    <w:lvl w:ilvl="6" w:tentative="1">
+      <w:start w:val="1"/>
+      <w:numFmt w:val="bullet"/>
+      <w:lvlText w:val=""/>
+      <w:lvlJc w:val="left"/>
+      <w:pPr>
+        <w:tabs>
+          <w:tab w:val="num" w:pos="5040"/>
+        </w:tabs>
+        <w:ind w:left="5040" w:hanging="360"/>
+      </w:pPr>
+      <w:rPr>
+        <w:rFonts w:ascii="Wingdings" w:hAnsi="Wingdings" w:hint="default"/>
+        <w:sz w:val="20"/>
+      </w:rPr>
+    </w:lvl>
+    <w:lvl w:ilvl="7" w:tentative="1">
+      <w:start w:val="1"/>
+      <w:numFmt w:val="bullet"/>
+      <w:lvlText w:val=""/>
+      <w:lvlJc w:val="left"/>
+      <w:pPr>
+        <w:tabs>
+          <w:tab w:val="num" w:pos="5760"/>
+        </w:tabs>
+        <w:ind w:left="5760" w:hanging="360"/>
+      </w:pPr>
+      <w:rPr>
+        <w:rFonts w:ascii="Wingdings" w:hAnsi="Wingdings" w:hint="default"/>
+        <w:sz w:val="20"/>
+      </w:rPr>
+    </w:lvl>
+    <w:lvl w:ilvl="8" w:tentative="1">
+      <w:start w:val="1"/>
+      <w:numFmt w:val="bullet"/>
+      <w:lvlText w:val=""/>
+      <w:lvlJc w:val="left"/>
+      <w:pPr>
+        <w:tabs>
+          <w:tab w:val="num" w:pos="6480"/>
+        </w:tabs>
+        <w:ind w:left="6480" w:hanging="360"/>
+      </w:pPr>
+      <w:rPr>
+        <w:rFonts w:ascii="Wingdings" w:hAnsi="Wingdings" w:hint="default"/>
+        <w:sz w:val="20"/>
+      </w:rPr>
+    </w:lvl>
+  </w:abstractNum>
+  <w:abstractNum w:abstractNumId="10" w15:restartNumberingAfterBreak="0">
+    <w:nsid w:val="59067619"/>
+    <w:multiLevelType w:val="multilevel"/>
+    <w:tmpl w:val="FD5A1058"/>
+    <w:lvl w:ilvl="0">
+      <w:start w:val="1"/>
+      <w:numFmt w:val="bullet"/>
+      <w:lvlText w:val=""/>
+      <w:lvlJc w:val="left"/>
+      <w:pPr>
+        <w:tabs>
+          <w:tab w:val="num" w:pos="720"/>
+        </w:tabs>
+        <w:ind w:left="720" w:hanging="360"/>
+      </w:pPr>
+      <w:rPr>
+        <w:rFonts w:ascii="Symbol" w:hAnsi="Symbol" w:hint="default"/>
+        <w:sz w:val="20"/>
+      </w:rPr>
+    </w:lvl>
+    <w:lvl w:ilvl="1" w:tentative="1">
+      <w:start w:val="1"/>
+      <w:numFmt w:val="bullet"/>
+      <w:lvlText w:val="o"/>
+      <w:lvlJc w:val="left"/>
+      <w:pPr>
+        <w:tabs>
+          <w:tab w:val="num" w:pos="1440"/>
+        </w:tabs>
+        <w:ind w:left="1440" w:hanging="360"/>
+      </w:pPr>
+      <w:rPr>
+        <w:rFonts w:ascii="Courier New" w:hAnsi="Courier New" w:hint="default"/>
+        <w:sz w:val="20"/>
+      </w:rPr>
+    </w:lvl>
+    <w:lvl w:ilvl="2" w:tentative="1">
+      <w:start w:val="1"/>
+      <w:numFmt w:val="bullet"/>
+      <w:lvlText w:val=""/>
+      <w:lvlJc w:val="left"/>
+      <w:pPr>
+        <w:tabs>
+          <w:tab w:val="num" w:pos="2160"/>
+        </w:tabs>
+        <w:ind w:left="2160" w:hanging="360"/>
+      </w:pPr>
+      <w:rPr>
+        <w:rFonts w:ascii="Wingdings" w:hAnsi="Wingdings" w:hint="default"/>
+        <w:sz w:val="20"/>
+      </w:rPr>
+    </w:lvl>
+    <w:lvl w:ilvl="3" w:tentative="1">
+      <w:start w:val="1"/>
+      <w:numFmt w:val="bullet"/>
+      <w:lvlText w:val=""/>
+      <w:lvlJc w:val="left"/>
+      <w:pPr>
+        <w:tabs>
+          <w:tab w:val="num" w:pos="2880"/>
+        </w:tabs>
+        <w:ind w:left="2880" w:hanging="360"/>
+      </w:pPr>
+      <w:rPr>
+        <w:rFonts w:ascii="Wingdings" w:hAnsi="Wingdings" w:hint="default"/>
+        <w:sz w:val="20"/>
+      </w:rPr>
+    </w:lvl>
+    <w:lvl w:ilvl="4" w:tentative="1">
+      <w:start w:val="1"/>
+      <w:numFmt w:val="bullet"/>
+      <w:lvlText w:val=""/>
+      <w:lvlJc w:val="left"/>
+      <w:pPr>
+        <w:tabs>
+          <w:tab w:val="num" w:pos="3600"/>
+        </w:tabs>
+        <w:ind w:left="3600" w:hanging="360"/>
+      </w:pPr>
+      <w:rPr>
+        <w:rFonts w:ascii="Wingdings" w:hAnsi="Wingdings" w:hint="default"/>
+        <w:sz w:val="20"/>
+      </w:rPr>
+    </w:lvl>
+    <w:lvl w:ilvl="5" w:tentative="1">
+      <w:start w:val="1"/>
+      <w:numFmt w:val="bullet"/>
+      <w:lvlText w:val=""/>
+      <w:lvlJc w:val="left"/>
+      <w:pPr>
+        <w:tabs>
+          <w:tab w:val="num" w:pos="4320"/>
+        </w:tabs>
+        <w:ind w:left="4320" w:hanging="360"/>
+      </w:pPr>
+      <w:rPr>
+        <w:rFonts w:ascii="Wingdings" w:hAnsi="Wingdings" w:hint="default"/>
+        <w:sz w:val="20"/>
+      </w:rPr>
+    </w:lvl>
+    <w:lvl w:ilvl="6" w:tentative="1">
+      <w:start w:val="1"/>
+      <w:numFmt w:val="bullet"/>
+      <w:lvlText w:val=""/>
+      <w:lvlJc w:val="left"/>
+      <w:pPr>
+        <w:tabs>
+          <w:tab w:val="num" w:pos="5040"/>
+        </w:tabs>
+        <w:ind w:left="5040" w:hanging="360"/>
+      </w:pPr>
+      <w:rPr>
+        <w:rFonts w:ascii="Wingdings" w:hAnsi="Wingdings" w:hint="default"/>
+        <w:sz w:val="20"/>
+      </w:rPr>
+    </w:lvl>
+    <w:lvl w:ilvl="7" w:tentative="1">
+      <w:start w:val="1"/>
+      <w:numFmt w:val="bullet"/>
+      <w:lvlText w:val=""/>
+      <w:lvlJc w:val="left"/>
+      <w:pPr>
+        <w:tabs>
+          <w:tab w:val="num" w:pos="5760"/>
+        </w:tabs>
+        <w:ind w:left="5760" w:hanging="360"/>
+      </w:pPr>
+      <w:rPr>
+        <w:rFonts w:ascii="Wingdings" w:hAnsi="Wingdings" w:hint="default"/>
+        <w:sz w:val="20"/>
+      </w:rPr>
+    </w:lvl>
+    <w:lvl w:ilvl="8" w:tentative="1">
+      <w:start w:val="1"/>
+      <w:numFmt w:val="bullet"/>
+      <w:lvlText w:val=""/>
+      <w:lvlJc w:val="left"/>
+      <w:pPr>
+        <w:tabs>
+          <w:tab w:val="num" w:pos="6480"/>
+        </w:tabs>
+        <w:ind w:left="6480" w:hanging="360"/>
+      </w:pPr>
+      <w:rPr>
+        <w:rFonts w:ascii="Wingdings" w:hAnsi="Wingdings" w:hint="default"/>
+        <w:sz w:val="20"/>
+      </w:rPr>
+    </w:lvl>
+  </w:abstractNum>
+  <w:abstractNum w:abstractNumId="11" w15:restartNumberingAfterBreak="0">
+    <w:nsid w:val="5A885BA1"/>
+    <w:multiLevelType w:val="multilevel"/>
+    <w:tmpl w:val="D0BE9DEC"/>
+    <w:lvl w:ilvl="0">
+      <w:start w:val="1"/>
+      <w:numFmt w:val="decimal"/>
+      <w:lvlText w:val="%1."/>
+      <w:lvlJc w:val="left"/>
+      <w:pPr>
+        <w:tabs>
+          <w:tab w:val="num" w:pos="720"/>
+        </w:tabs>
+        <w:ind w:left="720" w:hanging="360"/>
+      </w:pPr>
+    </w:lvl>
+    <w:lvl w:ilvl="1">
+      <w:start w:val="1"/>
+      <w:numFmt w:val="bullet"/>
+      <w:lvlText w:val="o"/>
+      <w:lvlJc w:val="left"/>
+      <w:pPr>
+        <w:tabs>
+          <w:tab w:val="num" w:pos="1440"/>
+        </w:tabs>
+        <w:ind w:left="1440" w:hanging="360"/>
+      </w:pPr>
+      <w:rPr>
+        <w:rFonts w:ascii="Courier New" w:hAnsi="Courier New" w:hint="default"/>
+        <w:sz w:val="20"/>
+      </w:rPr>
+    </w:lvl>
+    <w:lvl w:ilvl="2" w:tentative="1">
+      <w:start w:val="1"/>
+      <w:numFmt w:val="decimal"/>
+      <w:lvlText w:val="%3."/>
+      <w:lvlJc w:val="left"/>
+      <w:pPr>
+        <w:tabs>
+          <w:tab w:val="num" w:pos="2160"/>
+        </w:tabs>
+        <w:ind w:left="2160" w:hanging="360"/>
+      </w:pPr>
+    </w:lvl>
+    <w:lvl w:ilvl="3" w:tentative="1">
+      <w:start w:val="1"/>
+      <w:numFmt w:val="decimal"/>
+      <w:lvlText w:val="%4."/>
+      <w:lvlJc w:val="left"/>
+      <w:pPr>
+        <w:tabs>
+          <w:tab w:val="num" w:pos="2880"/>
+        </w:tabs>
+        <w:ind w:left="2880" w:hanging="360"/>
+      </w:pPr>
+    </w:lvl>
+    <w:lvl w:ilvl="4" w:tentative="1">
+      <w:start w:val="1"/>
+      <w:numFmt w:val="decimal"/>
+      <w:lvlText w:val="%5."/>
+      <w:lvlJc w:val="left"/>
+      <w:pPr>
+        <w:tabs>
+          <w:tab w:val="num" w:pos="3600"/>
+        </w:tabs>
+        <w:ind w:left="3600" w:hanging="360"/>
+      </w:pPr>
+    </w:lvl>
+    <w:lvl w:ilvl="5" w:tentative="1">
+      <w:start w:val="1"/>
+      <w:numFmt w:val="decimal"/>
+      <w:lvlText w:val="%6."/>
+      <w:lvlJc w:val="left"/>
+      <w:pPr>
+        <w:tabs>
+          <w:tab w:val="num" w:pos="4320"/>
+        </w:tabs>
+        <w:ind w:left="4320" w:hanging="360"/>
+      </w:pPr>
+    </w:lvl>
+    <w:lvl w:ilvl="6" w:tentative="1">
+      <w:start w:val="1"/>
+      <w:numFmt w:val="decimal"/>
+      <w:lvlText w:val="%7."/>
+      <w:lvlJc w:val="left"/>
+      <w:pPr>
+        <w:tabs>
+          <w:tab w:val="num" w:pos="5040"/>
+        </w:tabs>
+        <w:ind w:left="5040" w:hanging="360"/>
+      </w:pPr>
+    </w:lvl>
+    <w:lvl w:ilvl="7" w:tentative="1">
+      <w:start w:val="1"/>
+      <w:numFmt w:val="decimal"/>
+      <w:lvlText w:val="%8."/>
+      <w:lvlJc w:val="left"/>
+      <w:pPr>
+        <w:tabs>
+          <w:tab w:val="num" w:pos="5760"/>
+        </w:tabs>
+        <w:ind w:left="5760" w:hanging="360"/>
+      </w:pPr>
+    </w:lvl>
+    <w:lvl w:ilvl="8" w:tentative="1">
+      <w:start w:val="1"/>
+      <w:numFmt w:val="decimal"/>
+      <w:lvlText w:val="%9."/>
+      <w:lvlJc w:val="left"/>
+      <w:pPr>
+        <w:tabs>
+          <w:tab w:val="num" w:pos="6480"/>
+        </w:tabs>
+        <w:ind w:left="6480" w:hanging="360"/>
+      </w:pPr>
+    </w:lvl>
+  </w:abstractNum>
+  <w:abstractNum w:abstractNumId="12" w15:restartNumberingAfterBreak="0">
     <w:nsid w:val="5BF17985"/>
     <w:multiLevelType w:val="multilevel"/>
     <w:tmpl w:val="622A4864"/>
@@ -4548,7 +5174,7 @@
       </w:rPr>
     </w:lvl>
   </w:abstractNum>
-  <w:abstractNum w:abstractNumId="8" w15:restartNumberingAfterBreak="0">
+  <w:abstractNum w:abstractNumId="13" w15:restartNumberingAfterBreak="0">
     <w:nsid w:val="5CF90B51"/>
     <w:multiLevelType w:val="multilevel"/>
     <w:tmpl w:val="B120BE64"/>
@@ -4697,7 +5323,156 @@
       </w:rPr>
     </w:lvl>
   </w:abstractNum>
-  <w:abstractNum w:abstractNumId="9" w15:restartNumberingAfterBreak="0">
+  <w:abstractNum w:abstractNumId="14" w15:restartNumberingAfterBreak="0">
+    <w:nsid w:val="6B3E79C7"/>
+    <w:multiLevelType w:val="multilevel"/>
+    <w:tmpl w:val="4EA21282"/>
+    <w:lvl w:ilvl="0">
+      <w:start w:val="1"/>
+      <w:numFmt w:val="bullet"/>
+      <w:lvlText w:val=""/>
+      <w:lvlJc w:val="left"/>
+      <w:pPr>
+        <w:tabs>
+          <w:tab w:val="num" w:pos="720"/>
+        </w:tabs>
+        <w:ind w:left="720" w:hanging="360"/>
+      </w:pPr>
+      <w:rPr>
+        <w:rFonts w:ascii="Symbol" w:hAnsi="Symbol" w:hint="default"/>
+        <w:sz w:val="20"/>
+      </w:rPr>
+    </w:lvl>
+    <w:lvl w:ilvl="1" w:tentative="1">
+      <w:start w:val="1"/>
+      <w:numFmt w:val="bullet"/>
+      <w:lvlText w:val="o"/>
+      <w:lvlJc w:val="left"/>
+      <w:pPr>
+        <w:tabs>
+          <w:tab w:val="num" w:pos="1440"/>
+        </w:tabs>
+        <w:ind w:left="1440" w:hanging="360"/>
+      </w:pPr>
+      <w:rPr>
+        <w:rFonts w:ascii="Courier New" w:hAnsi="Courier New" w:hint="default"/>
+        <w:sz w:val="20"/>
+      </w:rPr>
+    </w:lvl>
+    <w:lvl w:ilvl="2" w:tentative="1">
+      <w:start w:val="1"/>
+      <w:numFmt w:val="bullet"/>
+      <w:lvlText w:val=""/>
+      <w:lvlJc w:val="left"/>
+      <w:pPr>
+        <w:tabs>
+          <w:tab w:val="num" w:pos="2160"/>
+        </w:tabs>
+        <w:ind w:left="2160" w:hanging="360"/>
+      </w:pPr>
+      <w:rPr>
+        <w:rFonts w:ascii="Wingdings" w:hAnsi="Wingdings" w:hint="default"/>
+        <w:sz w:val="20"/>
+      </w:rPr>
+    </w:lvl>
+    <w:lvl w:ilvl="3" w:tentative="1">
+      <w:start w:val="1"/>
+      <w:numFmt w:val="bullet"/>
+      <w:lvlText w:val=""/>
+      <w:lvlJc w:val="left"/>
+      <w:pPr>
+        <w:tabs>
+          <w:tab w:val="num" w:pos="2880"/>
+        </w:tabs>
+        <w:ind w:left="2880" w:hanging="360"/>
+      </w:pPr>
+      <w:rPr>
+        <w:rFonts w:ascii="Wingdings" w:hAnsi="Wingdings" w:hint="default"/>
+        <w:sz w:val="20"/>
+      </w:rPr>
+    </w:lvl>
+    <w:lvl w:ilvl="4" w:tentative="1">
+      <w:start w:val="1"/>
+      <w:numFmt w:val="bullet"/>
+      <w:lvlText w:val=""/>
+      <w:lvlJc w:val="left"/>
+      <w:pPr>
+        <w:tabs>
+          <w:tab w:val="num" w:pos="3600"/>
+        </w:tabs>
+        <w:ind w:left="3600" w:hanging="360"/>
+      </w:pPr>
+      <w:rPr>
+        <w:rFonts w:ascii="Wingdings" w:hAnsi="Wingdings" w:hint="default"/>
+        <w:sz w:val="20"/>
+      </w:rPr>
+    </w:lvl>
+    <w:lvl w:ilvl="5" w:tentative="1">
+      <w:start w:val="1"/>
+      <w:numFmt w:val="bullet"/>
+      <w:lvlText w:val=""/>
+      <w:lvlJc w:val="left"/>
+      <w:pPr>
+        <w:tabs>
+          <w:tab w:val="num" w:pos="4320"/>
+        </w:tabs>
+        <w:ind w:left="4320" w:hanging="360"/>
+      </w:pPr>
+      <w:rPr>
+        <w:rFonts w:ascii="Wingdings" w:hAnsi="Wingdings" w:hint="default"/>
+        <w:sz w:val="20"/>
+      </w:rPr>
+    </w:lvl>
+    <w:lvl w:ilvl="6" w:tentative="1">
+      <w:start w:val="1"/>
+      <w:numFmt w:val="bullet"/>
+      <w:lvlText w:val=""/>
+      <w:lvlJc w:val="left"/>
+      <w:pPr>
+        <w:tabs>
+          <w:tab w:val="num" w:pos="5040"/>
+        </w:tabs>
+        <w:ind w:left="5040" w:hanging="360"/>
+      </w:pPr>
+      <w:rPr>
+        <w:rFonts w:ascii="Wingdings" w:hAnsi="Wingdings" w:hint="default"/>
+        <w:sz w:val="20"/>
+      </w:rPr>
+    </w:lvl>
+    <w:lvl w:ilvl="7" w:tentative="1">
+      <w:start w:val="1"/>
+      <w:numFmt w:val="bullet"/>
+      <w:lvlText w:val=""/>
+      <w:lvlJc w:val="left"/>
+      <w:pPr>
+        <w:tabs>
+          <w:tab w:val="num" w:pos="5760"/>
+        </w:tabs>
+        <w:ind w:left="5760" w:hanging="360"/>
+      </w:pPr>
+      <w:rPr>
+        <w:rFonts w:ascii="Wingdings" w:hAnsi="Wingdings" w:hint="default"/>
+        <w:sz w:val="20"/>
+      </w:rPr>
+    </w:lvl>
+    <w:lvl w:ilvl="8" w:tentative="1">
+      <w:start w:val="1"/>
+      <w:numFmt w:val="bullet"/>
+      <w:lvlText w:val=""/>
+      <w:lvlJc w:val="left"/>
+      <w:pPr>
+        <w:tabs>
+          <w:tab w:val="num" w:pos="6480"/>
+        </w:tabs>
+        <w:ind w:left="6480" w:hanging="360"/>
+      </w:pPr>
+      <w:rPr>
+        <w:rFonts w:ascii="Wingdings" w:hAnsi="Wingdings" w:hint="default"/>
+        <w:sz w:val="20"/>
+      </w:rPr>
+    </w:lvl>
+  </w:abstractNum>
+  <w:abstractNum w:abstractNumId="15" w15:restartNumberingAfterBreak="0">
     <w:nsid w:val="6D396D98"/>
     <w:multiLevelType w:val="hybridMultilevel"/>
     <w:tmpl w:val="76CCD98E"/>
@@ -4810,35 +5585,357 @@
       </w:rPr>
     </w:lvl>
   </w:abstractNum>
+  <w:abstractNum w:abstractNumId="16" w15:restartNumberingAfterBreak="0">
+    <w:nsid w:val="6E143793"/>
+    <w:multiLevelType w:val="multilevel"/>
+    <w:tmpl w:val="98EE64E6"/>
+    <w:lvl w:ilvl="0">
+      <w:start w:val="1"/>
+      <w:numFmt w:val="bullet"/>
+      <w:lvlText w:val=""/>
+      <w:lvlJc w:val="left"/>
+      <w:pPr>
+        <w:tabs>
+          <w:tab w:val="num" w:pos="720"/>
+        </w:tabs>
+        <w:ind w:left="720" w:hanging="360"/>
+      </w:pPr>
+      <w:rPr>
+        <w:rFonts w:ascii="Symbol" w:hAnsi="Symbol" w:hint="default"/>
+        <w:sz w:val="20"/>
+      </w:rPr>
+    </w:lvl>
+    <w:lvl w:ilvl="1" w:tentative="1">
+      <w:start w:val="1"/>
+      <w:numFmt w:val="bullet"/>
+      <w:lvlText w:val="o"/>
+      <w:lvlJc w:val="left"/>
+      <w:pPr>
+        <w:tabs>
+          <w:tab w:val="num" w:pos="1440"/>
+        </w:tabs>
+        <w:ind w:left="1440" w:hanging="360"/>
+      </w:pPr>
+      <w:rPr>
+        <w:rFonts w:ascii="Courier New" w:hAnsi="Courier New" w:hint="default"/>
+        <w:sz w:val="20"/>
+      </w:rPr>
+    </w:lvl>
+    <w:lvl w:ilvl="2" w:tentative="1">
+      <w:start w:val="1"/>
+      <w:numFmt w:val="bullet"/>
+      <w:lvlText w:val=""/>
+      <w:lvlJc w:val="left"/>
+      <w:pPr>
+        <w:tabs>
+          <w:tab w:val="num" w:pos="2160"/>
+        </w:tabs>
+        <w:ind w:left="2160" w:hanging="360"/>
+      </w:pPr>
+      <w:rPr>
+        <w:rFonts w:ascii="Wingdings" w:hAnsi="Wingdings" w:hint="default"/>
+        <w:sz w:val="20"/>
+      </w:rPr>
+    </w:lvl>
+    <w:lvl w:ilvl="3" w:tentative="1">
+      <w:start w:val="1"/>
+      <w:numFmt w:val="bullet"/>
+      <w:lvlText w:val=""/>
+      <w:lvlJc w:val="left"/>
+      <w:pPr>
+        <w:tabs>
+          <w:tab w:val="num" w:pos="2880"/>
+        </w:tabs>
+        <w:ind w:left="2880" w:hanging="360"/>
+      </w:pPr>
+      <w:rPr>
+        <w:rFonts w:ascii="Wingdings" w:hAnsi="Wingdings" w:hint="default"/>
+        <w:sz w:val="20"/>
+      </w:rPr>
+    </w:lvl>
+    <w:lvl w:ilvl="4" w:tentative="1">
+      <w:start w:val="1"/>
+      <w:numFmt w:val="bullet"/>
+      <w:lvlText w:val=""/>
+      <w:lvlJc w:val="left"/>
+      <w:pPr>
+        <w:tabs>
+          <w:tab w:val="num" w:pos="3600"/>
+        </w:tabs>
+        <w:ind w:left="3600" w:hanging="360"/>
+      </w:pPr>
+      <w:rPr>
+        <w:rFonts w:ascii="Wingdings" w:hAnsi="Wingdings" w:hint="default"/>
+        <w:sz w:val="20"/>
+      </w:rPr>
+    </w:lvl>
+    <w:lvl w:ilvl="5" w:tentative="1">
+      <w:start w:val="1"/>
+      <w:numFmt w:val="bullet"/>
+      <w:lvlText w:val=""/>
+      <w:lvlJc w:val="left"/>
+      <w:pPr>
+        <w:tabs>
+          <w:tab w:val="num" w:pos="4320"/>
+        </w:tabs>
+        <w:ind w:left="4320" w:hanging="360"/>
+      </w:pPr>
+      <w:rPr>
+        <w:rFonts w:ascii="Wingdings" w:hAnsi="Wingdings" w:hint="default"/>
+        <w:sz w:val="20"/>
+      </w:rPr>
+    </w:lvl>
+    <w:lvl w:ilvl="6" w:tentative="1">
+      <w:start w:val="1"/>
+      <w:numFmt w:val="bullet"/>
+      <w:lvlText w:val=""/>
+      <w:lvlJc w:val="left"/>
+      <w:pPr>
+        <w:tabs>
+          <w:tab w:val="num" w:pos="5040"/>
+        </w:tabs>
+        <w:ind w:left="5040" w:hanging="360"/>
+      </w:pPr>
+      <w:rPr>
+        <w:rFonts w:ascii="Wingdings" w:hAnsi="Wingdings" w:hint="default"/>
+        <w:sz w:val="20"/>
+      </w:rPr>
+    </w:lvl>
+    <w:lvl w:ilvl="7" w:tentative="1">
+      <w:start w:val="1"/>
+      <w:numFmt w:val="bullet"/>
+      <w:lvlText w:val=""/>
+      <w:lvlJc w:val="left"/>
+      <w:pPr>
+        <w:tabs>
+          <w:tab w:val="num" w:pos="5760"/>
+        </w:tabs>
+        <w:ind w:left="5760" w:hanging="360"/>
+      </w:pPr>
+      <w:rPr>
+        <w:rFonts w:ascii="Wingdings" w:hAnsi="Wingdings" w:hint="default"/>
+        <w:sz w:val="20"/>
+      </w:rPr>
+    </w:lvl>
+    <w:lvl w:ilvl="8" w:tentative="1">
+      <w:start w:val="1"/>
+      <w:numFmt w:val="bullet"/>
+      <w:lvlText w:val=""/>
+      <w:lvlJc w:val="left"/>
+      <w:pPr>
+        <w:tabs>
+          <w:tab w:val="num" w:pos="6480"/>
+        </w:tabs>
+        <w:ind w:left="6480" w:hanging="360"/>
+      </w:pPr>
+      <w:rPr>
+        <w:rFonts w:ascii="Wingdings" w:hAnsi="Wingdings" w:hint="default"/>
+        <w:sz w:val="20"/>
+      </w:rPr>
+    </w:lvl>
+  </w:abstractNum>
+  <w:abstractNum w:abstractNumId="17" w15:restartNumberingAfterBreak="0">
+    <w:nsid w:val="7D951653"/>
+    <w:multiLevelType w:val="multilevel"/>
+    <w:tmpl w:val="5ADC3FD8"/>
+    <w:lvl w:ilvl="0">
+      <w:start w:val="1"/>
+      <w:numFmt w:val="bullet"/>
+      <w:lvlText w:val=""/>
+      <w:lvlJc w:val="left"/>
+      <w:pPr>
+        <w:tabs>
+          <w:tab w:val="num" w:pos="720"/>
+        </w:tabs>
+        <w:ind w:left="720" w:hanging="360"/>
+      </w:pPr>
+      <w:rPr>
+        <w:rFonts w:ascii="Symbol" w:hAnsi="Symbol" w:hint="default"/>
+        <w:sz w:val="20"/>
+      </w:rPr>
+    </w:lvl>
+    <w:lvl w:ilvl="1" w:tentative="1">
+      <w:start w:val="1"/>
+      <w:numFmt w:val="bullet"/>
+      <w:lvlText w:val="o"/>
+      <w:lvlJc w:val="left"/>
+      <w:pPr>
+        <w:tabs>
+          <w:tab w:val="num" w:pos="1440"/>
+        </w:tabs>
+        <w:ind w:left="1440" w:hanging="360"/>
+      </w:pPr>
+      <w:rPr>
+        <w:rFonts w:ascii="Courier New" w:hAnsi="Courier New" w:hint="default"/>
+        <w:sz w:val="20"/>
+      </w:rPr>
+    </w:lvl>
+    <w:lvl w:ilvl="2" w:tentative="1">
+      <w:start w:val="1"/>
+      <w:numFmt w:val="bullet"/>
+      <w:lvlText w:val=""/>
+      <w:lvlJc w:val="left"/>
+      <w:pPr>
+        <w:tabs>
+          <w:tab w:val="num" w:pos="2160"/>
+        </w:tabs>
+        <w:ind w:left="2160" w:hanging="360"/>
+      </w:pPr>
+      <w:rPr>
+        <w:rFonts w:ascii="Wingdings" w:hAnsi="Wingdings" w:hint="default"/>
+        <w:sz w:val="20"/>
+      </w:rPr>
+    </w:lvl>
+    <w:lvl w:ilvl="3" w:tentative="1">
+      <w:start w:val="1"/>
+      <w:numFmt w:val="bullet"/>
+      <w:lvlText w:val=""/>
+      <w:lvlJc w:val="left"/>
+      <w:pPr>
+        <w:tabs>
+          <w:tab w:val="num" w:pos="2880"/>
+        </w:tabs>
+        <w:ind w:left="2880" w:hanging="360"/>
+      </w:pPr>
+      <w:rPr>
+        <w:rFonts w:ascii="Wingdings" w:hAnsi="Wingdings" w:hint="default"/>
+        <w:sz w:val="20"/>
+      </w:rPr>
+    </w:lvl>
+    <w:lvl w:ilvl="4" w:tentative="1">
+      <w:start w:val="1"/>
+      <w:numFmt w:val="bullet"/>
+      <w:lvlText w:val=""/>
+      <w:lvlJc w:val="left"/>
+      <w:pPr>
+        <w:tabs>
+          <w:tab w:val="num" w:pos="3600"/>
+        </w:tabs>
+        <w:ind w:left="3600" w:hanging="360"/>
+      </w:pPr>
+      <w:rPr>
+        <w:rFonts w:ascii="Wingdings" w:hAnsi="Wingdings" w:hint="default"/>
+        <w:sz w:val="20"/>
+      </w:rPr>
+    </w:lvl>
+    <w:lvl w:ilvl="5" w:tentative="1">
+      <w:start w:val="1"/>
+      <w:numFmt w:val="bullet"/>
+      <w:lvlText w:val=""/>
+      <w:lvlJc w:val="left"/>
+      <w:pPr>
+        <w:tabs>
+          <w:tab w:val="num" w:pos="4320"/>
+        </w:tabs>
+        <w:ind w:left="4320" w:hanging="360"/>
+      </w:pPr>
+      <w:rPr>
+        <w:rFonts w:ascii="Wingdings" w:hAnsi="Wingdings" w:hint="default"/>
+        <w:sz w:val="20"/>
+      </w:rPr>
+    </w:lvl>
+    <w:lvl w:ilvl="6" w:tentative="1">
+      <w:start w:val="1"/>
+      <w:numFmt w:val="bullet"/>
+      <w:lvlText w:val=""/>
+      <w:lvlJc w:val="left"/>
+      <w:pPr>
+        <w:tabs>
+          <w:tab w:val="num" w:pos="5040"/>
+        </w:tabs>
+        <w:ind w:left="5040" w:hanging="360"/>
+      </w:pPr>
+      <w:rPr>
+        <w:rFonts w:ascii="Wingdings" w:hAnsi="Wingdings" w:hint="default"/>
+        <w:sz w:val="20"/>
+      </w:rPr>
+    </w:lvl>
+    <w:lvl w:ilvl="7" w:tentative="1">
+      <w:start w:val="1"/>
+      <w:numFmt w:val="bullet"/>
+      <w:lvlText w:val=""/>
+      <w:lvlJc w:val="left"/>
+      <w:pPr>
+        <w:tabs>
+          <w:tab w:val="num" w:pos="5760"/>
+        </w:tabs>
+        <w:ind w:left="5760" w:hanging="360"/>
+      </w:pPr>
+      <w:rPr>
+        <w:rFonts w:ascii="Wingdings" w:hAnsi="Wingdings" w:hint="default"/>
+        <w:sz w:val="20"/>
+      </w:rPr>
+    </w:lvl>
+    <w:lvl w:ilvl="8" w:tentative="1">
+      <w:start w:val="1"/>
+      <w:numFmt w:val="bullet"/>
+      <w:lvlText w:val=""/>
+      <w:lvlJc w:val="left"/>
+      <w:pPr>
+        <w:tabs>
+          <w:tab w:val="num" w:pos="6480"/>
+        </w:tabs>
+        <w:ind w:left="6480" w:hanging="360"/>
+      </w:pPr>
+      <w:rPr>
+        <w:rFonts w:ascii="Wingdings" w:hAnsi="Wingdings" w:hint="default"/>
+        <w:sz w:val="20"/>
+      </w:rPr>
+    </w:lvl>
+  </w:abstractNum>
   <w:num w:numId="1" w16cid:durableId="1190685052">
+    <w:abstractNumId w:val="1"/>
+  </w:num>
+  <w:num w:numId="2" w16cid:durableId="1013067432">
+    <w:abstractNumId w:val="5"/>
+  </w:num>
+  <w:num w:numId="3" w16cid:durableId="707030057">
+    <w:abstractNumId w:val="4"/>
+  </w:num>
+  <w:num w:numId="4" w16cid:durableId="1989702525">
+    <w:abstractNumId w:val="8"/>
+  </w:num>
+  <w:num w:numId="5" w16cid:durableId="1001618608">
+    <w:abstractNumId w:val="12"/>
+  </w:num>
+  <w:num w:numId="6" w16cid:durableId="1982005581">
+    <w:abstractNumId w:val="7"/>
+  </w:num>
+  <w:num w:numId="7" w16cid:durableId="228661595">
+    <w:abstractNumId w:val="2"/>
+  </w:num>
+  <w:num w:numId="8" w16cid:durableId="1389957219">
+    <w:abstractNumId w:val="13"/>
+  </w:num>
+  <w:num w:numId="9" w16cid:durableId="2116635678">
+    <w:abstractNumId w:val="15"/>
+  </w:num>
+  <w:num w:numId="10" w16cid:durableId="947396570">
+    <w:abstractNumId w:val="6"/>
+  </w:num>
+  <w:num w:numId="11" w16cid:durableId="850410996">
+    <w:abstractNumId w:val="10"/>
+  </w:num>
+  <w:num w:numId="12" w16cid:durableId="1002245660">
+    <w:abstractNumId w:val="14"/>
+  </w:num>
+  <w:num w:numId="13" w16cid:durableId="1920021353">
+    <w:abstractNumId w:val="3"/>
+  </w:num>
+  <w:num w:numId="14" w16cid:durableId="1374187324">
+    <w:abstractNumId w:val="17"/>
+  </w:num>
+  <w:num w:numId="15" w16cid:durableId="168257889">
+    <w:abstractNumId w:val="11"/>
+  </w:num>
+  <w:num w:numId="16" w16cid:durableId="843280584">
     <w:abstractNumId w:val="0"/>
   </w:num>
-  <w:num w:numId="2" w16cid:durableId="1013067432">
-    <w:abstractNumId w:val="3"/>
+  <w:num w:numId="17" w16cid:durableId="523591538">
+    <w:abstractNumId w:val="16"/>
   </w:num>
-  <w:num w:numId="3" w16cid:durableId="707030057">
-    <w:abstractNumId w:val="2"/>
-  </w:num>
-  <w:num w:numId="4" w16cid:durableId="1989702525">
-    <w:abstractNumId w:val="6"/>
-  </w:num>
-  <w:num w:numId="5" w16cid:durableId="1001618608">
-    <w:abstractNumId w:val="7"/>
-  </w:num>
-  <w:num w:numId="6" w16cid:durableId="1982005581">
-    <w:abstractNumId w:val="5"/>
-  </w:num>
-  <w:num w:numId="7" w16cid:durableId="228661595">
-    <w:abstractNumId w:val="1"/>
-  </w:num>
-  <w:num w:numId="8" w16cid:durableId="1389957219">
-    <w:abstractNumId w:val="8"/>
-  </w:num>
-  <w:num w:numId="9" w16cid:durableId="2116635678">
+  <w:num w:numId="18" w16cid:durableId="783885284">
     <w:abstractNumId w:val="9"/>
-  </w:num>
-  <w:num w:numId="10" w16cid:durableId="947396570">
-    <w:abstractNumId w:val="4"/>
   </w:num>
 </w:numbering>
 </file>
@@ -5277,6 +6374,29 @@
       <w:sz w:val="40"/>
     </w:rPr>
   </w:style>
+  <w:style w:type="paragraph" w:styleId="Heading2">
+    <w:name w:val="heading 2"/>
+    <w:basedOn w:val="Normal"/>
+    <w:next w:val="Normal"/>
+    <w:link w:val="Heading2Char"/>
+    <w:uiPriority w:val="9"/>
+    <w:semiHidden/>
+    <w:unhideWhenUsed/>
+    <w:qFormat/>
+    <w:rsid w:val="00793B9A"/>
+    <w:pPr>
+      <w:keepNext/>
+      <w:keepLines/>
+      <w:spacing w:before="40" w:after="0"/>
+      <w:outlineLvl w:val="1"/>
+    </w:pPr>
+    <w:rPr>
+      <w:rFonts w:asciiTheme="majorHAnsi" w:eastAsiaTheme="majorEastAsia" w:hAnsiTheme="majorHAnsi" w:cstheme="majorBidi"/>
+      <w:color w:val="2F5496" w:themeColor="accent1" w:themeShade="BF"/>
+      <w:sz w:val="26"/>
+      <w:szCs w:val="26"/>
+    </w:rPr>
+  </w:style>
   <w:style w:type="paragraph" w:styleId="Heading3">
     <w:name w:val="heading 3"/>
     <w:basedOn w:val="Normal"/>
@@ -5299,10 +6419,32 @@
       <w:szCs w:val="24"/>
     </w:rPr>
   </w:style>
+  <w:style w:type="paragraph" w:styleId="Heading4">
+    <w:name w:val="heading 4"/>
+    <w:basedOn w:val="Normal"/>
+    <w:next w:val="Normal"/>
+    <w:link w:val="Heading4Char"/>
+    <w:uiPriority w:val="9"/>
+    <w:semiHidden/>
+    <w:unhideWhenUsed/>
+    <w:qFormat/>
+    <w:rsid w:val="00793B9A"/>
+    <w:pPr>
+      <w:keepNext/>
+      <w:keepLines/>
+      <w:spacing w:before="40" w:after="0"/>
+      <w:outlineLvl w:val="3"/>
+    </w:pPr>
+    <w:rPr>
+      <w:rFonts w:asciiTheme="majorHAnsi" w:eastAsiaTheme="majorEastAsia" w:hAnsiTheme="majorHAnsi" w:cstheme="majorBidi"/>
+      <w:i/>
+      <w:iCs/>
+      <w:color w:val="2F5496" w:themeColor="accent1" w:themeShade="BF"/>
+    </w:rPr>
+  </w:style>
   <w:style w:type="character" w:default="1" w:styleId="DefaultParagraphFont">
     <w:name w:val="Default Paragraph Font"/>
     <w:uiPriority w:val="1"/>
-    <w:semiHidden/>
     <w:unhideWhenUsed/>
   </w:style>
   <w:style w:type="table" w:default="1" w:styleId="TableNormal">
@@ -5431,6 +6573,58 @@
       <w:smallCaps/>
       <w:color w:val="4472C4" w:themeColor="accent1"/>
       <w:spacing w:val="5"/>
+    </w:rPr>
+  </w:style>
+  <w:style w:type="character" w:customStyle="1" w:styleId="Heading2Char">
+    <w:name w:val="Heading 2 Char"/>
+    <w:basedOn w:val="DefaultParagraphFont"/>
+    <w:link w:val="Heading2"/>
+    <w:uiPriority w:val="9"/>
+    <w:semiHidden/>
+    <w:rsid w:val="00793B9A"/>
+    <w:rPr>
+      <w:rFonts w:asciiTheme="majorHAnsi" w:eastAsiaTheme="majorEastAsia" w:hAnsiTheme="majorHAnsi" w:cstheme="majorBidi"/>
+      <w:color w:val="2F5496" w:themeColor="accent1" w:themeShade="BF"/>
+      <w:sz w:val="26"/>
+      <w:szCs w:val="26"/>
+    </w:rPr>
+  </w:style>
+  <w:style w:type="character" w:customStyle="1" w:styleId="Heading4Char">
+    <w:name w:val="Heading 4 Char"/>
+    <w:basedOn w:val="DefaultParagraphFont"/>
+    <w:link w:val="Heading4"/>
+    <w:uiPriority w:val="9"/>
+    <w:semiHidden/>
+    <w:rsid w:val="00793B9A"/>
+    <w:rPr>
+      <w:rFonts w:asciiTheme="majorHAnsi" w:eastAsiaTheme="majorEastAsia" w:hAnsiTheme="majorHAnsi" w:cstheme="majorBidi"/>
+      <w:i/>
+      <w:iCs/>
+      <w:color w:val="2F5496" w:themeColor="accent1" w:themeShade="BF"/>
+      <w:sz w:val="24"/>
+    </w:rPr>
+  </w:style>
+  <w:style w:type="character" w:styleId="Hyperlink">
+    <w:name w:val="Hyperlink"/>
+    <w:basedOn w:val="DefaultParagraphFont"/>
+    <w:uiPriority w:val="99"/>
+    <w:unhideWhenUsed/>
+    <w:rsid w:val="00793B9A"/>
+    <w:rPr>
+      <w:color w:val="0563C1" w:themeColor="hyperlink"/>
+      <w:u w:val="single"/>
+    </w:rPr>
+  </w:style>
+  <w:style w:type="character" w:styleId="UnresolvedMention">
+    <w:name w:val="Unresolved Mention"/>
+    <w:basedOn w:val="DefaultParagraphFont"/>
+    <w:uiPriority w:val="99"/>
+    <w:semiHidden/>
+    <w:unhideWhenUsed/>
+    <w:rsid w:val="00793B9A"/>
+    <w:rPr>
+      <w:color w:val="605E5C"/>
+      <w:shd w:val="clear" w:color="auto" w:fill="E1DFDD"/>
     </w:rPr>
   </w:style>
 </w:styles>

</xml_diff>